<commit_message>
Ajustando requisitos e adicionando word para colocar testes
</commit_message>
<xml_diff>
--- a/3SI_GS_2/Governanca/Requisitos_HealthTie_App.docx
+++ b/3SI_GS_2/Governanca/Requisitos_HealthTie_App.docx
@@ -1,10 +1,10 @@
 
 <file path=word/document.xml><?xml version="1.0" encoding="utf-8"?>
-<w:document xmlns:wpc="http://schemas.microsoft.com/office/word/2010/wordprocessingCanvas" xmlns:mc="http://schemas.openxmlformats.org/markup-compatibility/2006" xmlns:o="urn:schemas-microsoft-com:office:office" xmlns:r="http://schemas.openxmlformats.org/officeDocument/2006/relationships" xmlns:m="http://schemas.openxmlformats.org/officeDocument/2006/math" xmlns:v="urn:schemas-microsoft-com:vml" xmlns:wp14="http://schemas.microsoft.com/office/word/2010/wordprocessingDrawing" xmlns:wp="http://schemas.openxmlformats.org/drawingml/2006/wordprocessingDrawing" xmlns:w="http://schemas.openxmlformats.org/wordprocessingml/2006/main" xmlns:w14="http://schemas.microsoft.com/office/word/2010/wordml" xmlns:w10="urn:schemas-microsoft-com:office:word" xmlns:w15="http://schemas.microsoft.com/office/word/2012/wordml" xmlns:wpg="http://schemas.microsoft.com/office/word/2010/wordprocessingGroup" xmlns:wpi="http://schemas.microsoft.com/office/word/2010/wordprocessingInk" xmlns:wne="http://schemas.microsoft.com/office/word/2006/wordml" xmlns:wps="http://schemas.microsoft.com/office/word/2010/wordprocessingShape" xmlns:wpsCustomData="http://www.wps.cn/officeDocument/2013/wpsCustomData" mc:Ignorable="w14 w15 wp14">
+<w:document xmlns:wpc="http://schemas.microsoft.com/office/word/2010/wordprocessingCanvas" xmlns:cx="http://schemas.microsoft.com/office/drawing/2014/chartex" xmlns:cx1="http://schemas.microsoft.com/office/drawing/2015/9/8/chartex" xmlns:cx2="http://schemas.microsoft.com/office/drawing/2015/10/21/chartex" xmlns:cx3="http://schemas.microsoft.com/office/drawing/2016/5/9/chartex" xmlns:cx4="http://schemas.microsoft.com/office/drawing/2016/5/10/chartex" xmlns:cx5="http://schemas.microsoft.com/office/drawing/2016/5/11/chartex" xmlns:cx6="http://schemas.microsoft.com/office/drawing/2016/5/12/chartex" xmlns:cx7="http://schemas.microsoft.com/office/drawing/2016/5/13/chartex" xmlns:cx8="http://schemas.microsoft.com/office/drawing/2016/5/14/chartex" xmlns:mc="http://schemas.openxmlformats.org/markup-compatibility/2006" xmlns:aink="http://schemas.microsoft.com/office/drawing/2016/ink" xmlns:am3d="http://schemas.microsoft.com/office/drawing/2017/model3d" xmlns:o="urn:schemas-microsoft-com:office:office" xmlns:oel="http://schemas.microsoft.com/office/2019/extlst" xmlns:r="http://schemas.openxmlformats.org/officeDocument/2006/relationships" xmlns:m="http://schemas.openxmlformats.org/officeDocument/2006/math" xmlns:v="urn:schemas-microsoft-com:vml" xmlns:wp14="http://schemas.microsoft.com/office/word/2010/wordprocessingDrawing" xmlns:wp="http://schemas.openxmlformats.org/drawingml/2006/wordprocessingDrawing" xmlns:w10="urn:schemas-microsoft-com:office:word" xmlns:w="http://schemas.openxmlformats.org/wordprocessingml/2006/main" xmlns:w14="http://schemas.microsoft.com/office/word/2010/wordml" xmlns:w15="http://schemas.microsoft.com/office/word/2012/wordml" xmlns:w16cex="http://schemas.microsoft.com/office/word/2018/wordml/cex" xmlns:w16cid="http://schemas.microsoft.com/office/word/2016/wordml/cid" xmlns:w16="http://schemas.microsoft.com/office/word/2018/wordml" xmlns:w16sdtdh="http://schemas.microsoft.com/office/word/2020/wordml/sdtdatahash" xmlns:w16se="http://schemas.microsoft.com/office/word/2015/wordml/symex" xmlns:wpg="http://schemas.microsoft.com/office/word/2010/wordprocessingGroup" xmlns:wpi="http://schemas.microsoft.com/office/word/2010/wordprocessingInk" xmlns:wne="http://schemas.microsoft.com/office/word/2006/wordml" xmlns:wps="http://schemas.microsoft.com/office/word/2010/wordprocessingShape" mc:Ignorable="w14 w15 w16se w16cid w16 w16cex w16sdtdh wp14">
   <w:body>
     <w:p>
       <w:pPr>
-        <w:pStyle w:val="4"/>
+        <w:pStyle w:val="PargrafodaLista"/>
         <w:numPr>
           <w:ilvl w:val="0"/>
           <w:numId w:val="1"/>
@@ -22,114 +22,34 @@
         <w:t>Requisitos Funcionais:</w:t>
       </w:r>
     </w:p>
-    <w:p>
-      <w:bookmarkStart w:id="0" w:name="_GoBack"/>
-      <w:bookmarkEnd w:id="0"/>
-    </w:p>
-    <w:p>
-      <w:pPr>
-        <w:pStyle w:val="4"/>
+    <w:p/>
+    <w:p>
+      <w:pPr>
+        <w:pStyle w:val="PargrafodaLista"/>
         <w:numPr>
           <w:ilvl w:val="0"/>
           <w:numId w:val="2"/>
         </w:numPr>
       </w:pPr>
       <w:r>
-        <w:rPr>
-          <w:rFonts w:hint="default"/>
-          <w:lang w:val="pt-BR"/>
-        </w:rPr>
-        <w:t>Deve</w:t>
-      </w:r>
-      <w:r>
-        <w:t xml:space="preserve"> permitir que os usuários </w:t>
-      </w:r>
-      <w:r>
-        <w:rPr>
-          <w:rFonts w:hint="default"/>
-          <w:lang w:val="pt-BR"/>
-        </w:rPr>
-        <w:t xml:space="preserve">se </w:t>
-      </w:r>
-      <w:r>
-        <w:t>cadastrem</w:t>
-      </w:r>
-      <w:r>
-        <w:rPr>
-          <w:rFonts w:hint="default"/>
-          <w:lang w:val="pt-BR"/>
-        </w:rPr>
-        <w:t xml:space="preserve">, informando dados </w:t>
-      </w:r>
-      <w:r>
-        <w:t>básic</w:t>
-      </w:r>
-      <w:r>
-        <w:rPr>
-          <w:rFonts w:hint="default"/>
-          <w:lang w:val="pt-BR"/>
-        </w:rPr>
-        <w:t>o</w:t>
-      </w:r>
-      <w:r>
-        <w:t xml:space="preserve">s e detalhes do </w:t>
-      </w:r>
-      <w:r>
-        <w:rPr>
-          <w:rFonts w:hint="default"/>
-          <w:lang w:val="pt-BR"/>
-        </w:rPr>
-        <w:t xml:space="preserve">seu </w:t>
-      </w:r>
-      <w:r>
-        <w:t>plano de saúde.</w:t>
-      </w:r>
-    </w:p>
-    <w:p>
-      <w:pPr>
-        <w:pStyle w:val="4"/>
+        <w:t>Deve permitir que os usuários se cadastrem, informando dados básicos e detalhes do seu plano de saúde.</w:t>
+      </w:r>
+    </w:p>
+    <w:p>
+      <w:pPr>
+        <w:pStyle w:val="PargrafodaLista"/>
         <w:numPr>
           <w:ilvl w:val="0"/>
           <w:numId w:val="2"/>
         </w:numPr>
       </w:pPr>
       <w:r>
-        <w:t xml:space="preserve">Deve </w:t>
-      </w:r>
-      <w:r>
-        <w:rPr>
-          <w:rFonts w:hint="default"/>
-          <w:lang w:val="pt-BR"/>
-        </w:rPr>
-        <w:t xml:space="preserve">permitir consultar informações relacionadas ao </w:t>
-      </w:r>
-      <w:r>
-        <w:t xml:space="preserve">histórico médico </w:t>
-      </w:r>
-      <w:r>
-        <w:rPr>
-          <w:rFonts w:hint="default"/>
-          <w:lang w:val="pt-BR"/>
-        </w:rPr>
-        <w:t xml:space="preserve">do paciente </w:t>
-      </w:r>
-      <w:r>
-        <w:t>a partir de consultas, exames, medicamentos, agendamentos, vacinas e receitas médicas</w:t>
-      </w:r>
-      <w:r>
-        <w:rPr>
-          <w:rFonts w:hint="default"/>
-          <w:lang w:val="pt-BR"/>
-        </w:rPr>
-        <w:t xml:space="preserve"> nas quais o cliente tenha participado</w:t>
-      </w:r>
-      <w:r>
-        <w:t>.</w:t>
-      </w:r>
-    </w:p>
-    <w:p>
-      <w:pPr>
-        <w:pStyle w:val="4"/>
+        <w:t>Deve permitir consultar informações relacionadas ao histórico médico do paciente a partir de consultas, exames, medicamentos, agendamentos, vacinas e receitas médicas nas quais o cliente tenha participado.</w:t>
+      </w:r>
+    </w:p>
+    <w:p>
+      <w:pPr>
+        <w:pStyle w:val="PargrafodaLista"/>
         <w:numPr>
           <w:ilvl w:val="0"/>
           <w:numId w:val="2"/>
@@ -143,160 +63,116 @@
         <w:t>Notificações Personalizadas:</w:t>
       </w:r>
       <w:r>
-        <w:t xml:space="preserve"> Permitir que os usuários adicionem lembretes manuais para consultas, exames, retirada de medicamentos e etc. Os usuários devem poder personalizar as configurações de notificação para receber alertas específicos, como lembretes de consulta, resultados de exames, etc.</w:t>
-      </w:r>
-    </w:p>
-    <w:p>
-      <w:pPr>
-        <w:pStyle w:val="4"/>
+        <w:t xml:space="preserve"> Permitir que os usuários adicionem lembretes manuais para consultas, exames, retirada de </w:t>
+      </w:r>
+      <w:proofErr w:type="gramStart"/>
+      <w:r>
+        <w:t>medicamentos e etc.</w:t>
+      </w:r>
+      <w:proofErr w:type="gramEnd"/>
+      <w:r>
+        <w:t xml:space="preserve"> Os usuários devem poder personalizar as configurações de notificação para receber alertas específicos, como lembretes de consulta, resultados de </w:t>
+      </w:r>
+      <w:proofErr w:type="gramStart"/>
+      <w:r>
+        <w:t>exames, etc.</w:t>
+      </w:r>
+      <w:proofErr w:type="gramEnd"/>
+    </w:p>
+    <w:p>
+      <w:pPr>
+        <w:pStyle w:val="PargrafodaLista"/>
         <w:numPr>
           <w:ilvl w:val="0"/>
           <w:numId w:val="2"/>
         </w:numPr>
       </w:pPr>
       <w:r>
-        <w:rPr>
-          <w:rFonts w:hint="default"/>
-          <w:lang w:val="pt-BR"/>
-        </w:rPr>
         <w:t>As unidades médicas devem ser capazes de cadastrar lembretes para os pacientes cadastrados no aplicativo, permitindo lembrar as datas de retorno, periodicidade desejada e demais agendamentos.</w:t>
       </w:r>
     </w:p>
     <w:p>
       <w:pPr>
-        <w:pStyle w:val="4"/>
+        <w:pStyle w:val="PargrafodaLista"/>
         <w:numPr>
           <w:ilvl w:val="0"/>
           <w:numId w:val="2"/>
         </w:numPr>
       </w:pPr>
       <w:r>
-        <w:t xml:space="preserve">Disponibilizar um histórico detalhado </w:t>
-      </w:r>
-      <w:r>
-        <w:rPr>
-          <w:rFonts w:hint="default"/>
-          <w:lang w:val="pt-BR"/>
-        </w:rPr>
-        <w:t>de cada atendimento, permitindo acessar informações escritas pelo médico.</w:t>
-      </w:r>
-    </w:p>
-    <w:p>
-      <w:pPr>
-        <w:pStyle w:val="4"/>
+        <w:t>Disponibilizar um histórico detalhado de cada atendimento, permitindo acessar informações escritas pelo médico.</w:t>
+      </w:r>
+    </w:p>
+    <w:p>
+      <w:pPr>
+        <w:pStyle w:val="PargrafodaLista"/>
         <w:numPr>
           <w:ilvl w:val="0"/>
           <w:numId w:val="2"/>
         </w:numPr>
       </w:pPr>
       <w:r>
-        <w:rPr>
-          <w:rFonts w:hint="default"/>
-          <w:lang w:val="pt-BR"/>
-        </w:rPr>
-        <w:t>Permitir acessar informações relacionadas aos exames, medicamentos, agendamentos, vacinas e receitas do paciente.</w:t>
-      </w:r>
-    </w:p>
-    <w:p>
-      <w:pPr>
-        <w:pStyle w:val="4"/>
+        <w:t>Permitir o acesso das informações do paciente aos seus familiares.</w:t>
+      </w:r>
+    </w:p>
+    <w:p>
+      <w:pPr>
+        <w:pStyle w:val="PargrafodaLista"/>
         <w:numPr>
           <w:ilvl w:val="0"/>
           <w:numId w:val="2"/>
         </w:numPr>
       </w:pPr>
       <w:r>
-        <w:rPr>
-          <w:rFonts w:hint="default"/>
-          <w:lang w:val="pt-BR"/>
-        </w:rPr>
-        <w:t>Permitir o acesso das informações do paciente aos seus familiares.</w:t>
-      </w:r>
-    </w:p>
-    <w:p>
-      <w:pPr>
-        <w:pStyle w:val="4"/>
+        <w:t xml:space="preserve">Permitir aos usuários do grupo familiar </w:t>
+      </w:r>
+      <w:r>
+        <w:t>personalizarem</w:t>
+      </w:r>
+      <w:r>
+        <w:t xml:space="preserve"> o compartilhamento de dados.</w:t>
+      </w:r>
+    </w:p>
+    <w:p>
+      <w:pPr>
+        <w:pStyle w:val="PargrafodaLista"/>
         <w:numPr>
           <w:ilvl w:val="0"/>
           <w:numId w:val="2"/>
         </w:numPr>
       </w:pPr>
       <w:r>
-        <w:rPr>
-          <w:rFonts w:hint="default"/>
-          <w:lang w:val="pt-BR"/>
-        </w:rPr>
-        <w:t>P</w:t>
-      </w:r>
-      <w:r>
-        <w:t>ermitir aos usuários do grupo familiar personalizar o compartilhamento de dados.</w:t>
-      </w:r>
-    </w:p>
-    <w:p>
-      <w:pPr>
-        <w:pStyle w:val="4"/>
+        <w:t>Deve ser capaz de notificar os usuários sobre lembretes e informações importantes.</w:t>
+      </w:r>
+    </w:p>
+    <w:p>
+      <w:pPr>
+        <w:pStyle w:val="PargrafodaLista"/>
         <w:numPr>
           <w:ilvl w:val="0"/>
           <w:numId w:val="2"/>
         </w:numPr>
       </w:pPr>
       <w:r>
-        <w:rPr>
-          <w:rFonts w:hint="default"/>
-          <w:lang w:val="pt-BR"/>
-        </w:rPr>
-        <w:t>Deve ser capaz de</w:t>
-      </w:r>
-      <w:r>
-        <w:t xml:space="preserve"> </w:t>
-      </w:r>
-      <w:r>
-        <w:rPr>
-          <w:rFonts w:hint="default"/>
-          <w:lang w:val="pt-BR"/>
-        </w:rPr>
-        <w:t xml:space="preserve">notificar </w:t>
-      </w:r>
-      <w:r>
-        <w:t>os usuários sobre lembretes e informações importantes.</w:t>
-      </w:r>
-    </w:p>
-    <w:p>
-      <w:pPr>
-        <w:pStyle w:val="4"/>
+        <w:t>Os usuários devem poder acessar facilmente o nome dos seus médicos.</w:t>
+      </w:r>
+    </w:p>
+    <w:p>
+      <w:pPr>
+        <w:pStyle w:val="PargrafodaLista"/>
         <w:numPr>
           <w:ilvl w:val="0"/>
           <w:numId w:val="2"/>
         </w:numPr>
       </w:pPr>
       <w:r>
-        <w:rPr>
-          <w:rFonts w:hint="default"/>
-          <w:lang w:val="pt-BR"/>
-        </w:rPr>
-        <w:t>Os usuários devem poder acessar facilmente o nome dos seus médicos.</w:t>
-      </w:r>
-    </w:p>
-    <w:p>
-      <w:pPr>
-        <w:pStyle w:val="4"/>
-        <w:numPr>
-          <w:ilvl w:val="0"/>
-          <w:numId w:val="2"/>
-        </w:numPr>
-      </w:pPr>
-      <w:r>
-        <w:rPr>
-          <w:rFonts w:hint="default"/>
-          <w:lang w:val="pt-BR"/>
-        </w:rPr>
         <w:t>Os usuários devem poder contatar facilmente o estabelecimento para solicitar retorno ou nova consulta.</w:t>
       </w:r>
     </w:p>
     <w:p/>
     <w:p>
       <w:pPr>
-        <w:pStyle w:val="4"/>
+        <w:pStyle w:val="PargrafodaLista"/>
         <w:numPr>
           <w:ilvl w:val="0"/>
           <w:numId w:val="1"/>
@@ -317,7 +193,7 @@
     <w:p/>
     <w:p>
       <w:pPr>
-        <w:pStyle w:val="4"/>
+        <w:pStyle w:val="PargrafodaLista"/>
         <w:numPr>
           <w:ilvl w:val="0"/>
           <w:numId w:val="3"/>
@@ -329,7 +205,7 @@
     </w:p>
     <w:p>
       <w:pPr>
-        <w:pStyle w:val="4"/>
+        <w:pStyle w:val="PargrafodaLista"/>
         <w:numPr>
           <w:ilvl w:val="0"/>
           <w:numId w:val="3"/>
@@ -348,7 +224,7 @@
     </w:p>
     <w:p>
       <w:pPr>
-        <w:pStyle w:val="4"/>
+        <w:pStyle w:val="PargrafodaLista"/>
         <w:numPr>
           <w:ilvl w:val="0"/>
           <w:numId w:val="3"/>
@@ -360,7 +236,7 @@
     </w:p>
     <w:p>
       <w:pPr>
-        <w:pStyle w:val="4"/>
+        <w:pStyle w:val="PargrafodaLista"/>
         <w:numPr>
           <w:ilvl w:val="0"/>
           <w:numId w:val="3"/>
@@ -380,7 +256,7 @@
     <w:p/>
     <w:p>
       <w:pPr>
-        <w:pStyle w:val="4"/>
+        <w:pStyle w:val="PargrafodaLista"/>
         <w:numPr>
           <w:ilvl w:val="0"/>
           <w:numId w:val="1"/>
@@ -401,7 +277,7 @@
     <w:p/>
     <w:p>
       <w:pPr>
-        <w:pStyle w:val="4"/>
+        <w:pStyle w:val="PargrafodaLista"/>
         <w:numPr>
           <w:ilvl w:val="0"/>
           <w:numId w:val="4"/>
@@ -413,7 +289,7 @@
     </w:p>
     <w:p>
       <w:pPr>
-        <w:pStyle w:val="4"/>
+        <w:pStyle w:val="PargrafodaLista"/>
         <w:numPr>
           <w:ilvl w:val="0"/>
           <w:numId w:val="4"/>
@@ -428,7 +304,7 @@
     <w:p/>
     <w:p>
       <w:pPr>
-        <w:pStyle w:val="4"/>
+        <w:pStyle w:val="PargrafodaLista"/>
         <w:numPr>
           <w:ilvl w:val="0"/>
           <w:numId w:val="1"/>
@@ -449,7 +325,7 @@
     <w:p/>
     <w:p>
       <w:pPr>
-        <w:pStyle w:val="4"/>
+        <w:pStyle w:val="PargrafodaLista"/>
         <w:numPr>
           <w:ilvl w:val="0"/>
           <w:numId w:val="5"/>
@@ -468,7 +344,7 @@
     </w:p>
     <w:p>
       <w:pPr>
-        <w:pStyle w:val="4"/>
+        <w:pStyle w:val="PargrafodaLista"/>
         <w:numPr>
           <w:ilvl w:val="0"/>
           <w:numId w:val="5"/>
@@ -480,7 +356,7 @@
     </w:p>
     <w:p>
       <w:pPr>
-        <w:pStyle w:val="4"/>
+        <w:pStyle w:val="PargrafodaLista"/>
         <w:numPr>
           <w:ilvl w:val="0"/>
           <w:numId w:val="5"/>
@@ -493,7 +369,7 @@
     <w:p/>
     <w:p>
       <w:pPr>
-        <w:pStyle w:val="4"/>
+        <w:pStyle w:val="PargrafodaLista"/>
         <w:numPr>
           <w:ilvl w:val="0"/>
           <w:numId w:val="1"/>
@@ -514,7 +390,7 @@
     <w:p/>
     <w:p>
       <w:pPr>
-        <w:pStyle w:val="4"/>
+        <w:pStyle w:val="PargrafodaLista"/>
         <w:numPr>
           <w:ilvl w:val="0"/>
           <w:numId w:val="6"/>
@@ -526,7 +402,7 @@
     </w:p>
     <w:p>
       <w:pPr>
-        <w:pStyle w:val="4"/>
+        <w:pStyle w:val="PargrafodaLista"/>
         <w:numPr>
           <w:ilvl w:val="0"/>
           <w:numId w:val="6"/>
@@ -546,7 +422,7 @@
     <w:p/>
     <w:p>
       <w:pPr>
-        <w:pStyle w:val="4"/>
+        <w:pStyle w:val="PargrafodaLista"/>
         <w:numPr>
           <w:ilvl w:val="0"/>
           <w:numId w:val="1"/>
@@ -567,7 +443,7 @@
     <w:p/>
     <w:p>
       <w:pPr>
-        <w:pStyle w:val="4"/>
+        <w:pStyle w:val="PargrafodaLista"/>
         <w:numPr>
           <w:ilvl w:val="0"/>
           <w:numId w:val="7"/>
@@ -579,7 +455,7 @@
     </w:p>
     <w:p>
       <w:pPr>
-        <w:pStyle w:val="4"/>
+        <w:pStyle w:val="PargrafodaLista"/>
         <w:numPr>
           <w:ilvl w:val="0"/>
           <w:numId w:val="7"/>
@@ -598,7 +474,7 @@
     </w:p>
     <w:p>
       <w:pPr>
-        <w:pStyle w:val="4"/>
+        <w:pStyle w:val="PargrafodaLista"/>
         <w:numPr>
           <w:ilvl w:val="0"/>
           <w:numId w:val="7"/>
@@ -617,7 +493,7 @@
     </w:p>
     <w:p>
       <w:pPr>
-        <w:pStyle w:val="4"/>
+        <w:pStyle w:val="PargrafodaLista"/>
         <w:numPr>
           <w:ilvl w:val="0"/>
           <w:numId w:val="7"/>
@@ -637,16 +513,16 @@
     <w:sectPr>
       <w:pgSz w:w="11906" w:h="16838"/>
       <w:pgMar w:top="1417" w:right="1701" w:bottom="1417" w:left="1701" w:header="708" w:footer="708" w:gutter="0"/>
-      <w:cols w:space="708" w:num="1"/>
-      <w:docGrid w:linePitch="360" w:charSpace="0"/>
+      <w:cols w:space="708"/>
+      <w:docGrid w:linePitch="360"/>
     </w:sectPr>
   </w:body>
 </w:document>
 </file>
 
 <file path=word/endnotes.xml><?xml version="1.0" encoding="utf-8"?>
-<w:endnotes xmlns:wpc="http://schemas.microsoft.com/office/word/2010/wordprocessingCanvas" xmlns:mc="http://schemas.openxmlformats.org/markup-compatibility/2006" xmlns:o="urn:schemas-microsoft-com:office:office" xmlns:r="http://schemas.openxmlformats.org/officeDocument/2006/relationships" xmlns:m="http://schemas.openxmlformats.org/officeDocument/2006/math" xmlns:v="urn:schemas-microsoft-com:vml" xmlns:wp14="http://schemas.microsoft.com/office/word/2010/wordprocessingDrawing" xmlns:wp="http://schemas.openxmlformats.org/drawingml/2006/wordprocessingDrawing" xmlns:w="http://schemas.openxmlformats.org/wordprocessingml/2006/main" xmlns:w14="http://schemas.microsoft.com/office/word/2010/wordml" xmlns:w15="http://schemas.microsoft.com/office/word/2012/wordml" xmlns:w10="urn:schemas-microsoft-com:office:word" xmlns:wpg="http://schemas.microsoft.com/office/word/2010/wordprocessingGroup" xmlns:wpi="http://schemas.microsoft.com/office/word/2010/wordprocessingInk" xmlns:wne="http://schemas.microsoft.com/office/word/2006/wordml" xmlns:wps="http://schemas.microsoft.com/office/word/2010/wordprocessingShape" xmlns:wpsCustomData="http://www.wps.cn/officeDocument/2013/wpsCustomData" mc:Ignorable="w14 w15 wp14">
-  <w:endnote w:type="separator" w:id="0">
+<w:endnotes xmlns:wpc="http://schemas.microsoft.com/office/word/2010/wordprocessingCanvas" xmlns:cx="http://schemas.microsoft.com/office/drawing/2014/chartex" xmlns:cx1="http://schemas.microsoft.com/office/drawing/2015/9/8/chartex" xmlns:cx2="http://schemas.microsoft.com/office/drawing/2015/10/21/chartex" xmlns:cx3="http://schemas.microsoft.com/office/drawing/2016/5/9/chartex" xmlns:cx4="http://schemas.microsoft.com/office/drawing/2016/5/10/chartex" xmlns:cx5="http://schemas.microsoft.com/office/drawing/2016/5/11/chartex" xmlns:cx6="http://schemas.microsoft.com/office/drawing/2016/5/12/chartex" xmlns:cx7="http://schemas.microsoft.com/office/drawing/2016/5/13/chartex" xmlns:cx8="http://schemas.microsoft.com/office/drawing/2016/5/14/chartex" xmlns:mc="http://schemas.openxmlformats.org/markup-compatibility/2006" xmlns:aink="http://schemas.microsoft.com/office/drawing/2016/ink" xmlns:am3d="http://schemas.microsoft.com/office/drawing/2017/model3d" xmlns:o="urn:schemas-microsoft-com:office:office" xmlns:oel="http://schemas.microsoft.com/office/2019/extlst" xmlns:r="http://schemas.openxmlformats.org/officeDocument/2006/relationships" xmlns:m="http://schemas.openxmlformats.org/officeDocument/2006/math" xmlns:v="urn:schemas-microsoft-com:vml" xmlns:wp14="http://schemas.microsoft.com/office/word/2010/wordprocessingDrawing" xmlns:wp="http://schemas.openxmlformats.org/drawingml/2006/wordprocessingDrawing" xmlns:w10="urn:schemas-microsoft-com:office:word" xmlns:w="http://schemas.openxmlformats.org/wordprocessingml/2006/main" xmlns:w14="http://schemas.microsoft.com/office/word/2010/wordml" xmlns:w15="http://schemas.microsoft.com/office/word/2012/wordml" xmlns:w16cex="http://schemas.microsoft.com/office/word/2018/wordml/cex" xmlns:w16cid="http://schemas.microsoft.com/office/word/2016/wordml/cid" xmlns:w16="http://schemas.microsoft.com/office/word/2018/wordml" xmlns:w16sdtdh="http://schemas.microsoft.com/office/word/2020/wordml/sdtdatahash" xmlns:w16se="http://schemas.microsoft.com/office/word/2015/wordml/symex" xmlns:wpg="http://schemas.microsoft.com/office/word/2010/wordprocessingGroup" xmlns:wpi="http://schemas.microsoft.com/office/word/2010/wordprocessingInk" xmlns:wne="http://schemas.microsoft.com/office/word/2006/wordml" xmlns:wps="http://schemas.microsoft.com/office/word/2010/wordprocessingShape" mc:Ignorable="w14 w15 w16se w16cid w16 w16cex w16sdtdh wp14">
+  <w:endnote w:type="separator" w:id="-1">
     <w:p>
       <w:pPr>
         <w:spacing w:line="240" w:lineRule="auto"/>
@@ -656,7 +532,7 @@
       </w:r>
     </w:p>
   </w:endnote>
-  <w:endnote w:type="continuationSeparator" w:id="1">
+  <w:endnote w:type="continuationSeparator" w:id="0">
     <w:p>
       <w:pPr>
         <w:spacing w:line="240" w:lineRule="auto"/>
@@ -670,21 +546,21 @@
 </file>
 
 <file path=word/footnotes.xml><?xml version="1.0" encoding="utf-8"?>
-<w:footnotes xmlns:wpc="http://schemas.microsoft.com/office/word/2010/wordprocessingCanvas" xmlns:mc="http://schemas.openxmlformats.org/markup-compatibility/2006" xmlns:o="urn:schemas-microsoft-com:office:office" xmlns:r="http://schemas.openxmlformats.org/officeDocument/2006/relationships" xmlns:m="http://schemas.openxmlformats.org/officeDocument/2006/math" xmlns:v="urn:schemas-microsoft-com:vml" xmlns:wp14="http://schemas.microsoft.com/office/word/2010/wordprocessingDrawing" xmlns:wp="http://schemas.openxmlformats.org/drawingml/2006/wordprocessingDrawing" xmlns:w="http://schemas.openxmlformats.org/wordprocessingml/2006/main" xmlns:w14="http://schemas.microsoft.com/office/word/2010/wordml" xmlns:w15="http://schemas.microsoft.com/office/word/2012/wordml" xmlns:w10="urn:schemas-microsoft-com:office:word" xmlns:wpg="http://schemas.microsoft.com/office/word/2010/wordprocessingGroup" xmlns:wpi="http://schemas.microsoft.com/office/word/2010/wordprocessingInk" xmlns:wne="http://schemas.microsoft.com/office/word/2006/wordml" xmlns:wps="http://schemas.microsoft.com/office/word/2010/wordprocessingShape" xmlns:wpsCustomData="http://www.wps.cn/officeDocument/2013/wpsCustomData" mc:Ignorable="w14 w15 wp14">
-  <w:footnote w:type="separator" w:id="0">
-    <w:p>
-      <w:pPr>
-        <w:spacing w:before="0" w:after="0" w:line="259" w:lineRule="auto"/>
+<w:footnotes xmlns:wpc="http://schemas.microsoft.com/office/word/2010/wordprocessingCanvas" xmlns:cx="http://schemas.microsoft.com/office/drawing/2014/chartex" xmlns:cx1="http://schemas.microsoft.com/office/drawing/2015/9/8/chartex" xmlns:cx2="http://schemas.microsoft.com/office/drawing/2015/10/21/chartex" xmlns:cx3="http://schemas.microsoft.com/office/drawing/2016/5/9/chartex" xmlns:cx4="http://schemas.microsoft.com/office/drawing/2016/5/10/chartex" xmlns:cx5="http://schemas.microsoft.com/office/drawing/2016/5/11/chartex" xmlns:cx6="http://schemas.microsoft.com/office/drawing/2016/5/12/chartex" xmlns:cx7="http://schemas.microsoft.com/office/drawing/2016/5/13/chartex" xmlns:cx8="http://schemas.microsoft.com/office/drawing/2016/5/14/chartex" xmlns:mc="http://schemas.openxmlformats.org/markup-compatibility/2006" xmlns:aink="http://schemas.microsoft.com/office/drawing/2016/ink" xmlns:am3d="http://schemas.microsoft.com/office/drawing/2017/model3d" xmlns:o="urn:schemas-microsoft-com:office:office" xmlns:oel="http://schemas.microsoft.com/office/2019/extlst" xmlns:r="http://schemas.openxmlformats.org/officeDocument/2006/relationships" xmlns:m="http://schemas.openxmlformats.org/officeDocument/2006/math" xmlns:v="urn:schemas-microsoft-com:vml" xmlns:wp14="http://schemas.microsoft.com/office/word/2010/wordprocessingDrawing" xmlns:wp="http://schemas.openxmlformats.org/drawingml/2006/wordprocessingDrawing" xmlns:w10="urn:schemas-microsoft-com:office:word" xmlns:w="http://schemas.openxmlformats.org/wordprocessingml/2006/main" xmlns:w14="http://schemas.microsoft.com/office/word/2010/wordml" xmlns:w15="http://schemas.microsoft.com/office/word/2012/wordml" xmlns:w16cex="http://schemas.microsoft.com/office/word/2018/wordml/cex" xmlns:w16cid="http://schemas.microsoft.com/office/word/2016/wordml/cid" xmlns:w16="http://schemas.microsoft.com/office/word/2018/wordml" xmlns:w16sdtdh="http://schemas.microsoft.com/office/word/2020/wordml/sdtdatahash" xmlns:w16se="http://schemas.microsoft.com/office/word/2015/wordml/symex" xmlns:wpg="http://schemas.microsoft.com/office/word/2010/wordprocessingGroup" xmlns:wpi="http://schemas.microsoft.com/office/word/2010/wordprocessingInk" xmlns:wne="http://schemas.microsoft.com/office/word/2006/wordml" xmlns:wps="http://schemas.microsoft.com/office/word/2010/wordprocessingShape" mc:Ignorable="w14 w15 w16se w16cid w16 w16cex w16sdtdh wp14">
+  <w:footnote w:type="separator" w:id="-1">
+    <w:p>
+      <w:pPr>
+        <w:spacing w:after="0"/>
       </w:pPr>
       <w:r>
         <w:separator/>
       </w:r>
     </w:p>
   </w:footnote>
-  <w:footnote w:type="continuationSeparator" w:id="1">
-    <w:p>
-      <w:pPr>
-        <w:spacing w:before="0" w:after="0" w:line="259" w:lineRule="auto"/>
+  <w:footnote w:type="continuationSeparator" w:id="0">
+    <w:p>
+      <w:pPr>
+        <w:spacing w:after="0"/>
       </w:pPr>
       <w:r>
         <w:continuationSeparator/>
@@ -695,12 +571,12 @@
 </file>
 
 <file path=word/numbering.xml><?xml version="1.0" encoding="utf-8"?>
-<w:numbering xmlns:wpc="http://schemas.microsoft.com/office/word/2010/wordprocessingCanvas" xmlns:mc="http://schemas.openxmlformats.org/markup-compatibility/2006" xmlns:o="urn:schemas-microsoft-com:office:office" xmlns:r="http://schemas.openxmlformats.org/officeDocument/2006/relationships" xmlns:m="http://schemas.openxmlformats.org/officeDocument/2006/math" xmlns:v="urn:schemas-microsoft-com:vml" xmlns:wp14="http://schemas.microsoft.com/office/word/2010/wordprocessingDrawing" xmlns:wp="http://schemas.openxmlformats.org/drawingml/2006/wordprocessingDrawing" xmlns:w10="urn:schemas-microsoft-com:office:word" xmlns:w="http://schemas.openxmlformats.org/wordprocessingml/2006/main" xmlns:w14="http://schemas.microsoft.com/office/word/2010/wordml" xmlns:wpg="http://schemas.microsoft.com/office/word/2010/wordprocessingGroup" xmlns:wpi="http://schemas.microsoft.com/office/word/2010/wordprocessingInk" xmlns:wne="http://schemas.microsoft.com/office/word/2006/wordml" xmlns:wps="http://schemas.microsoft.com/office/word/2010/wordprocessingShape" xmlns:wpsCustomData="http://www.wps.cn/officeDocument/2013/wpsCustomData" mc:Ignorable="w14 wp14">
-  <w:abstractNum w:abstractNumId="0">
+<w:numbering xmlns:wpc="http://schemas.microsoft.com/office/word/2010/wordprocessingCanvas" xmlns:cx="http://schemas.microsoft.com/office/drawing/2014/chartex" xmlns:cx1="http://schemas.microsoft.com/office/drawing/2015/9/8/chartex" xmlns:cx2="http://schemas.microsoft.com/office/drawing/2015/10/21/chartex" xmlns:cx3="http://schemas.microsoft.com/office/drawing/2016/5/9/chartex" xmlns:cx4="http://schemas.microsoft.com/office/drawing/2016/5/10/chartex" xmlns:cx5="http://schemas.microsoft.com/office/drawing/2016/5/11/chartex" xmlns:cx6="http://schemas.microsoft.com/office/drawing/2016/5/12/chartex" xmlns:cx7="http://schemas.microsoft.com/office/drawing/2016/5/13/chartex" xmlns:cx8="http://schemas.microsoft.com/office/drawing/2016/5/14/chartex" xmlns:mc="http://schemas.openxmlformats.org/markup-compatibility/2006" xmlns:aink="http://schemas.microsoft.com/office/drawing/2016/ink" xmlns:am3d="http://schemas.microsoft.com/office/drawing/2017/model3d" xmlns:o="urn:schemas-microsoft-com:office:office" xmlns:oel="http://schemas.microsoft.com/office/2019/extlst" xmlns:r="http://schemas.openxmlformats.org/officeDocument/2006/relationships" xmlns:m="http://schemas.openxmlformats.org/officeDocument/2006/math" xmlns:v="urn:schemas-microsoft-com:vml" xmlns:wp14="http://schemas.microsoft.com/office/word/2010/wordprocessingDrawing" xmlns:wp="http://schemas.openxmlformats.org/drawingml/2006/wordprocessingDrawing" xmlns:w10="urn:schemas-microsoft-com:office:word" xmlns:w="http://schemas.openxmlformats.org/wordprocessingml/2006/main" xmlns:w14="http://schemas.microsoft.com/office/word/2010/wordml" xmlns:w15="http://schemas.microsoft.com/office/word/2012/wordml" xmlns:w16cex="http://schemas.microsoft.com/office/word/2018/wordml/cex" xmlns:w16cid="http://schemas.microsoft.com/office/word/2016/wordml/cid" xmlns:w16="http://schemas.microsoft.com/office/word/2018/wordml" xmlns:w16sdtdh="http://schemas.microsoft.com/office/word/2020/wordml/sdtdatahash" xmlns:w16se="http://schemas.microsoft.com/office/word/2015/wordml/symex" xmlns:wpg="http://schemas.microsoft.com/office/word/2010/wordprocessingGroup" xmlns:wpi="http://schemas.microsoft.com/office/word/2010/wordprocessingInk" xmlns:wne="http://schemas.microsoft.com/office/word/2006/wordml" xmlns:wps="http://schemas.microsoft.com/office/word/2010/wordprocessingShape" mc:Ignorable="w14 w15 w16se w16cid w16 w16cex w16sdtdh wp14">
+  <w:abstractNum w:abstractNumId="0" w15:restartNumberingAfterBreak="0">
     <w:nsid w:val="04920102"/>
     <w:multiLevelType w:val="multilevel"/>
     <w:tmpl w:val="04920102"/>
-    <w:lvl w:ilvl="0" w:tentative="0">
+    <w:lvl w:ilvl="0">
       <w:start w:val="1"/>
       <w:numFmt w:val="lowerLetter"/>
       <w:lvlText w:val="%1)"/>
@@ -709,7 +585,7 @@
         <w:ind w:left="720" w:hanging="360"/>
       </w:pPr>
     </w:lvl>
-    <w:lvl w:ilvl="1" w:tentative="0">
+    <w:lvl w:ilvl="1">
       <w:start w:val="1"/>
       <w:numFmt w:val="lowerLetter"/>
       <w:lvlText w:val="%2."/>
@@ -718,7 +594,7 @@
         <w:ind w:left="1440" w:hanging="360"/>
       </w:pPr>
     </w:lvl>
-    <w:lvl w:ilvl="2" w:tentative="0">
+    <w:lvl w:ilvl="2">
       <w:start w:val="1"/>
       <w:numFmt w:val="lowerRoman"/>
       <w:lvlText w:val="%3."/>
@@ -727,7 +603,7 @@
         <w:ind w:left="2160" w:hanging="180"/>
       </w:pPr>
     </w:lvl>
-    <w:lvl w:ilvl="3" w:tentative="0">
+    <w:lvl w:ilvl="3">
       <w:start w:val="1"/>
       <w:numFmt w:val="decimal"/>
       <w:lvlText w:val="%4."/>
@@ -736,7 +612,7 @@
         <w:ind w:left="2880" w:hanging="360"/>
       </w:pPr>
     </w:lvl>
-    <w:lvl w:ilvl="4" w:tentative="0">
+    <w:lvl w:ilvl="4">
       <w:start w:val="1"/>
       <w:numFmt w:val="lowerLetter"/>
       <w:lvlText w:val="%5."/>
@@ -745,7 +621,7 @@
         <w:ind w:left="3600" w:hanging="360"/>
       </w:pPr>
     </w:lvl>
-    <w:lvl w:ilvl="5" w:tentative="0">
+    <w:lvl w:ilvl="5">
       <w:start w:val="1"/>
       <w:numFmt w:val="lowerRoman"/>
       <w:lvlText w:val="%6."/>
@@ -754,7 +630,7 @@
         <w:ind w:left="4320" w:hanging="180"/>
       </w:pPr>
     </w:lvl>
-    <w:lvl w:ilvl="6" w:tentative="0">
+    <w:lvl w:ilvl="6">
       <w:start w:val="1"/>
       <w:numFmt w:val="decimal"/>
       <w:lvlText w:val="%7."/>
@@ -763,7 +639,7 @@
         <w:ind w:left="5040" w:hanging="360"/>
       </w:pPr>
     </w:lvl>
-    <w:lvl w:ilvl="7" w:tentative="0">
+    <w:lvl w:ilvl="7">
       <w:start w:val="1"/>
       <w:numFmt w:val="lowerLetter"/>
       <w:lvlText w:val="%8."/>
@@ -772,7 +648,7 @@
         <w:ind w:left="5760" w:hanging="360"/>
       </w:pPr>
     </w:lvl>
-    <w:lvl w:ilvl="8" w:tentative="0">
+    <w:lvl w:ilvl="8">
       <w:start w:val="1"/>
       <w:numFmt w:val="lowerRoman"/>
       <w:lvlText w:val="%9."/>
@@ -782,11 +658,11 @@
       </w:pPr>
     </w:lvl>
   </w:abstractNum>
-  <w:abstractNum w:abstractNumId="1">
+  <w:abstractNum w:abstractNumId="1" w15:restartNumberingAfterBreak="0">
     <w:nsid w:val="13014AA8"/>
     <w:multiLevelType w:val="multilevel"/>
     <w:tmpl w:val="13014AA8"/>
-    <w:lvl w:ilvl="0" w:tentative="0">
+    <w:lvl w:ilvl="0">
       <w:start w:val="1"/>
       <w:numFmt w:val="lowerLetter"/>
       <w:lvlText w:val="%1)"/>
@@ -795,7 +671,7 @@
         <w:ind w:left="720" w:hanging="360"/>
       </w:pPr>
     </w:lvl>
-    <w:lvl w:ilvl="1" w:tentative="0">
+    <w:lvl w:ilvl="1">
       <w:start w:val="1"/>
       <w:numFmt w:val="lowerLetter"/>
       <w:lvlText w:val="%2."/>
@@ -804,7 +680,7 @@
         <w:ind w:left="1440" w:hanging="360"/>
       </w:pPr>
     </w:lvl>
-    <w:lvl w:ilvl="2" w:tentative="0">
+    <w:lvl w:ilvl="2">
       <w:start w:val="1"/>
       <w:numFmt w:val="lowerRoman"/>
       <w:lvlText w:val="%3."/>
@@ -813,7 +689,7 @@
         <w:ind w:left="2160" w:hanging="180"/>
       </w:pPr>
     </w:lvl>
-    <w:lvl w:ilvl="3" w:tentative="0">
+    <w:lvl w:ilvl="3">
       <w:start w:val="1"/>
       <w:numFmt w:val="decimal"/>
       <w:lvlText w:val="%4."/>
@@ -822,7 +698,7 @@
         <w:ind w:left="2880" w:hanging="360"/>
       </w:pPr>
     </w:lvl>
-    <w:lvl w:ilvl="4" w:tentative="0">
+    <w:lvl w:ilvl="4">
       <w:start w:val="1"/>
       <w:numFmt w:val="lowerLetter"/>
       <w:lvlText w:val="%5."/>
@@ -831,7 +707,7 @@
         <w:ind w:left="3600" w:hanging="360"/>
       </w:pPr>
     </w:lvl>
-    <w:lvl w:ilvl="5" w:tentative="0">
+    <w:lvl w:ilvl="5">
       <w:start w:val="1"/>
       <w:numFmt w:val="lowerRoman"/>
       <w:lvlText w:val="%6."/>
@@ -840,7 +716,7 @@
         <w:ind w:left="4320" w:hanging="180"/>
       </w:pPr>
     </w:lvl>
-    <w:lvl w:ilvl="6" w:tentative="0">
+    <w:lvl w:ilvl="6">
       <w:start w:val="1"/>
       <w:numFmt w:val="decimal"/>
       <w:lvlText w:val="%7."/>
@@ -849,7 +725,7 @@
         <w:ind w:left="5040" w:hanging="360"/>
       </w:pPr>
     </w:lvl>
-    <w:lvl w:ilvl="7" w:tentative="0">
+    <w:lvl w:ilvl="7">
       <w:start w:val="1"/>
       <w:numFmt w:val="lowerLetter"/>
       <w:lvlText w:val="%8."/>
@@ -858,7 +734,7 @@
         <w:ind w:left="5760" w:hanging="360"/>
       </w:pPr>
     </w:lvl>
-    <w:lvl w:ilvl="8" w:tentative="0">
+    <w:lvl w:ilvl="8">
       <w:start w:val="1"/>
       <w:numFmt w:val="lowerRoman"/>
       <w:lvlText w:val="%9."/>
@@ -868,11 +744,11 @@
       </w:pPr>
     </w:lvl>
   </w:abstractNum>
-  <w:abstractNum w:abstractNumId="2">
+  <w:abstractNum w:abstractNumId="2" w15:restartNumberingAfterBreak="0">
     <w:nsid w:val="14AA7F12"/>
     <w:multiLevelType w:val="multilevel"/>
     <w:tmpl w:val="14AA7F12"/>
-    <w:lvl w:ilvl="0" w:tentative="0">
+    <w:lvl w:ilvl="0">
       <w:start w:val="1"/>
       <w:numFmt w:val="lowerLetter"/>
       <w:lvlText w:val="%1)"/>
@@ -881,7 +757,7 @@
         <w:ind w:left="720" w:hanging="360"/>
       </w:pPr>
     </w:lvl>
-    <w:lvl w:ilvl="1" w:tentative="0">
+    <w:lvl w:ilvl="1">
       <w:start w:val="1"/>
       <w:numFmt w:val="lowerLetter"/>
       <w:lvlText w:val="%2."/>
@@ -890,7 +766,7 @@
         <w:ind w:left="1440" w:hanging="360"/>
       </w:pPr>
     </w:lvl>
-    <w:lvl w:ilvl="2" w:tentative="0">
+    <w:lvl w:ilvl="2">
       <w:start w:val="1"/>
       <w:numFmt w:val="lowerRoman"/>
       <w:lvlText w:val="%3."/>
@@ -899,7 +775,7 @@
         <w:ind w:left="2160" w:hanging="180"/>
       </w:pPr>
     </w:lvl>
-    <w:lvl w:ilvl="3" w:tentative="0">
+    <w:lvl w:ilvl="3">
       <w:start w:val="1"/>
       <w:numFmt w:val="decimal"/>
       <w:lvlText w:val="%4."/>
@@ -908,7 +784,7 @@
         <w:ind w:left="2880" w:hanging="360"/>
       </w:pPr>
     </w:lvl>
-    <w:lvl w:ilvl="4" w:tentative="0">
+    <w:lvl w:ilvl="4">
       <w:start w:val="1"/>
       <w:numFmt w:val="lowerLetter"/>
       <w:lvlText w:val="%5."/>
@@ -917,7 +793,7 @@
         <w:ind w:left="3600" w:hanging="360"/>
       </w:pPr>
     </w:lvl>
-    <w:lvl w:ilvl="5" w:tentative="0">
+    <w:lvl w:ilvl="5">
       <w:start w:val="1"/>
       <w:numFmt w:val="lowerRoman"/>
       <w:lvlText w:val="%6."/>
@@ -926,7 +802,7 @@
         <w:ind w:left="4320" w:hanging="180"/>
       </w:pPr>
     </w:lvl>
-    <w:lvl w:ilvl="6" w:tentative="0">
+    <w:lvl w:ilvl="6">
       <w:start w:val="1"/>
       <w:numFmt w:val="decimal"/>
       <w:lvlText w:val="%7."/>
@@ -935,7 +811,7 @@
         <w:ind w:left="5040" w:hanging="360"/>
       </w:pPr>
     </w:lvl>
-    <w:lvl w:ilvl="7" w:tentative="0">
+    <w:lvl w:ilvl="7">
       <w:start w:val="1"/>
       <w:numFmt w:val="lowerLetter"/>
       <w:lvlText w:val="%8."/>
@@ -944,7 +820,7 @@
         <w:ind w:left="5760" w:hanging="360"/>
       </w:pPr>
     </w:lvl>
-    <w:lvl w:ilvl="8" w:tentative="0">
+    <w:lvl w:ilvl="8">
       <w:start w:val="1"/>
       <w:numFmt w:val="lowerRoman"/>
       <w:lvlText w:val="%9."/>
@@ -954,11 +830,11 @@
       </w:pPr>
     </w:lvl>
   </w:abstractNum>
-  <w:abstractNum w:abstractNumId="3">
+  <w:abstractNum w:abstractNumId="3" w15:restartNumberingAfterBreak="0">
     <w:nsid w:val="253A4F1A"/>
     <w:multiLevelType w:val="multilevel"/>
     <w:tmpl w:val="253A4F1A"/>
-    <w:lvl w:ilvl="0" w:tentative="0">
+    <w:lvl w:ilvl="0">
       <w:start w:val="1"/>
       <w:numFmt w:val="lowerLetter"/>
       <w:lvlText w:val="%1)"/>
@@ -967,7 +843,7 @@
         <w:ind w:left="720" w:hanging="360"/>
       </w:pPr>
     </w:lvl>
-    <w:lvl w:ilvl="1" w:tentative="0">
+    <w:lvl w:ilvl="1">
       <w:start w:val="1"/>
       <w:numFmt w:val="lowerLetter"/>
       <w:lvlText w:val="%2."/>
@@ -976,7 +852,7 @@
         <w:ind w:left="1440" w:hanging="360"/>
       </w:pPr>
     </w:lvl>
-    <w:lvl w:ilvl="2" w:tentative="0">
+    <w:lvl w:ilvl="2">
       <w:start w:val="1"/>
       <w:numFmt w:val="lowerRoman"/>
       <w:lvlText w:val="%3."/>
@@ -985,7 +861,7 @@
         <w:ind w:left="2160" w:hanging="180"/>
       </w:pPr>
     </w:lvl>
-    <w:lvl w:ilvl="3" w:tentative="0">
+    <w:lvl w:ilvl="3">
       <w:start w:val="1"/>
       <w:numFmt w:val="decimal"/>
       <w:lvlText w:val="%4."/>
@@ -994,7 +870,7 @@
         <w:ind w:left="2880" w:hanging="360"/>
       </w:pPr>
     </w:lvl>
-    <w:lvl w:ilvl="4" w:tentative="0">
+    <w:lvl w:ilvl="4">
       <w:start w:val="1"/>
       <w:numFmt w:val="lowerLetter"/>
       <w:lvlText w:val="%5."/>
@@ -1003,7 +879,7 @@
         <w:ind w:left="3600" w:hanging="360"/>
       </w:pPr>
     </w:lvl>
-    <w:lvl w:ilvl="5" w:tentative="0">
+    <w:lvl w:ilvl="5">
       <w:start w:val="1"/>
       <w:numFmt w:val="lowerRoman"/>
       <w:lvlText w:val="%6."/>
@@ -1012,7 +888,7 @@
         <w:ind w:left="4320" w:hanging="180"/>
       </w:pPr>
     </w:lvl>
-    <w:lvl w:ilvl="6" w:tentative="0">
+    <w:lvl w:ilvl="6">
       <w:start w:val="1"/>
       <w:numFmt w:val="decimal"/>
       <w:lvlText w:val="%7."/>
@@ -1021,7 +897,7 @@
         <w:ind w:left="5040" w:hanging="360"/>
       </w:pPr>
     </w:lvl>
-    <w:lvl w:ilvl="7" w:tentative="0">
+    <w:lvl w:ilvl="7">
       <w:start w:val="1"/>
       <w:numFmt w:val="lowerLetter"/>
       <w:lvlText w:val="%8."/>
@@ -1030,7 +906,7 @@
         <w:ind w:left="5760" w:hanging="360"/>
       </w:pPr>
     </w:lvl>
-    <w:lvl w:ilvl="8" w:tentative="0">
+    <w:lvl w:ilvl="8">
       <w:start w:val="1"/>
       <w:numFmt w:val="lowerRoman"/>
       <w:lvlText w:val="%9."/>
@@ -1040,11 +916,11 @@
       </w:pPr>
     </w:lvl>
   </w:abstractNum>
-  <w:abstractNum w:abstractNumId="4">
+  <w:abstractNum w:abstractNumId="4" w15:restartNumberingAfterBreak="0">
     <w:nsid w:val="25B00478"/>
     <w:multiLevelType w:val="multilevel"/>
     <w:tmpl w:val="25B00478"/>
-    <w:lvl w:ilvl="0" w:tentative="0">
+    <w:lvl w:ilvl="0">
       <w:start w:val="1"/>
       <w:numFmt w:val="decimal"/>
       <w:lvlText w:val="%1."/>
@@ -1056,7 +932,7 @@
         <w:rFonts w:hint="default"/>
       </w:rPr>
     </w:lvl>
-    <w:lvl w:ilvl="1" w:tentative="0">
+    <w:lvl w:ilvl="1">
       <w:start w:val="1"/>
       <w:numFmt w:val="lowerLetter"/>
       <w:lvlText w:val="%2."/>
@@ -1065,7 +941,7 @@
         <w:ind w:left="1080" w:hanging="360"/>
       </w:pPr>
     </w:lvl>
-    <w:lvl w:ilvl="2" w:tentative="0">
+    <w:lvl w:ilvl="2">
       <w:start w:val="1"/>
       <w:numFmt w:val="lowerRoman"/>
       <w:lvlText w:val="%3."/>
@@ -1074,7 +950,7 @@
         <w:ind w:left="1800" w:hanging="180"/>
       </w:pPr>
     </w:lvl>
-    <w:lvl w:ilvl="3" w:tentative="0">
+    <w:lvl w:ilvl="3">
       <w:start w:val="1"/>
       <w:numFmt w:val="decimal"/>
       <w:lvlText w:val="%4."/>
@@ -1083,7 +959,7 @@
         <w:ind w:left="2520" w:hanging="360"/>
       </w:pPr>
     </w:lvl>
-    <w:lvl w:ilvl="4" w:tentative="0">
+    <w:lvl w:ilvl="4">
       <w:start w:val="1"/>
       <w:numFmt w:val="lowerLetter"/>
       <w:lvlText w:val="%5."/>
@@ -1092,7 +968,7 @@
         <w:ind w:left="3240" w:hanging="360"/>
       </w:pPr>
     </w:lvl>
-    <w:lvl w:ilvl="5" w:tentative="0">
+    <w:lvl w:ilvl="5">
       <w:start w:val="1"/>
       <w:numFmt w:val="lowerRoman"/>
       <w:lvlText w:val="%6."/>
@@ -1101,7 +977,7 @@
         <w:ind w:left="3960" w:hanging="180"/>
       </w:pPr>
     </w:lvl>
-    <w:lvl w:ilvl="6" w:tentative="0">
+    <w:lvl w:ilvl="6">
       <w:start w:val="1"/>
       <w:numFmt w:val="decimal"/>
       <w:lvlText w:val="%7."/>
@@ -1110,7 +986,7 @@
         <w:ind w:left="4680" w:hanging="360"/>
       </w:pPr>
     </w:lvl>
-    <w:lvl w:ilvl="7" w:tentative="0">
+    <w:lvl w:ilvl="7">
       <w:start w:val="1"/>
       <w:numFmt w:val="lowerLetter"/>
       <w:lvlText w:val="%8."/>
@@ -1119,7 +995,7 @@
         <w:ind w:left="5400" w:hanging="360"/>
       </w:pPr>
     </w:lvl>
-    <w:lvl w:ilvl="8" w:tentative="0">
+    <w:lvl w:ilvl="8">
       <w:start w:val="1"/>
       <w:numFmt w:val="lowerRoman"/>
       <w:lvlText w:val="%9."/>
@@ -1129,11 +1005,11 @@
       </w:pPr>
     </w:lvl>
   </w:abstractNum>
-  <w:abstractNum w:abstractNumId="5">
+  <w:abstractNum w:abstractNumId="5" w15:restartNumberingAfterBreak="0">
     <w:nsid w:val="4C4D7CBB"/>
     <w:multiLevelType w:val="multilevel"/>
     <w:tmpl w:val="4C4D7CBB"/>
-    <w:lvl w:ilvl="0" w:tentative="0">
+    <w:lvl w:ilvl="0">
       <w:start w:val="1"/>
       <w:numFmt w:val="lowerLetter"/>
       <w:lvlText w:val="%1)"/>
@@ -1142,7 +1018,7 @@
         <w:ind w:left="720" w:hanging="360"/>
       </w:pPr>
     </w:lvl>
-    <w:lvl w:ilvl="1" w:tentative="0">
+    <w:lvl w:ilvl="1">
       <w:start w:val="1"/>
       <w:numFmt w:val="lowerLetter"/>
       <w:lvlText w:val="%2."/>
@@ -1151,7 +1027,7 @@
         <w:ind w:left="1440" w:hanging="360"/>
       </w:pPr>
     </w:lvl>
-    <w:lvl w:ilvl="2" w:tentative="0">
+    <w:lvl w:ilvl="2">
       <w:start w:val="1"/>
       <w:numFmt w:val="lowerRoman"/>
       <w:lvlText w:val="%3."/>
@@ -1160,7 +1036,7 @@
         <w:ind w:left="2160" w:hanging="180"/>
       </w:pPr>
     </w:lvl>
-    <w:lvl w:ilvl="3" w:tentative="0">
+    <w:lvl w:ilvl="3">
       <w:start w:val="1"/>
       <w:numFmt w:val="decimal"/>
       <w:lvlText w:val="%4."/>
@@ -1169,7 +1045,7 @@
         <w:ind w:left="2880" w:hanging="360"/>
       </w:pPr>
     </w:lvl>
-    <w:lvl w:ilvl="4" w:tentative="0">
+    <w:lvl w:ilvl="4">
       <w:start w:val="1"/>
       <w:numFmt w:val="lowerLetter"/>
       <w:lvlText w:val="%5."/>
@@ -1178,7 +1054,7 @@
         <w:ind w:left="3600" w:hanging="360"/>
       </w:pPr>
     </w:lvl>
-    <w:lvl w:ilvl="5" w:tentative="0">
+    <w:lvl w:ilvl="5">
       <w:start w:val="1"/>
       <w:numFmt w:val="lowerRoman"/>
       <w:lvlText w:val="%6."/>
@@ -1187,7 +1063,7 @@
         <w:ind w:left="4320" w:hanging="180"/>
       </w:pPr>
     </w:lvl>
-    <w:lvl w:ilvl="6" w:tentative="0">
+    <w:lvl w:ilvl="6">
       <w:start w:val="1"/>
       <w:numFmt w:val="decimal"/>
       <w:lvlText w:val="%7."/>
@@ -1196,7 +1072,7 @@
         <w:ind w:left="5040" w:hanging="360"/>
       </w:pPr>
     </w:lvl>
-    <w:lvl w:ilvl="7" w:tentative="0">
+    <w:lvl w:ilvl="7">
       <w:start w:val="1"/>
       <w:numFmt w:val="lowerLetter"/>
       <w:lvlText w:val="%8."/>
@@ -1205,7 +1081,7 @@
         <w:ind w:left="5760" w:hanging="360"/>
       </w:pPr>
     </w:lvl>
-    <w:lvl w:ilvl="8" w:tentative="0">
+    <w:lvl w:ilvl="8">
       <w:start w:val="1"/>
       <w:numFmt w:val="lowerRoman"/>
       <w:lvlText w:val="%9."/>
@@ -1215,11 +1091,11 @@
       </w:pPr>
     </w:lvl>
   </w:abstractNum>
-  <w:abstractNum w:abstractNumId="6">
+  <w:abstractNum w:abstractNumId="6" w15:restartNumberingAfterBreak="0">
     <w:nsid w:val="5C4C2A33"/>
     <w:multiLevelType w:val="multilevel"/>
     <w:tmpl w:val="5C4C2A33"/>
-    <w:lvl w:ilvl="0" w:tentative="0">
+    <w:lvl w:ilvl="0">
       <w:start w:val="1"/>
       <w:numFmt w:val="lowerLetter"/>
       <w:lvlText w:val="%1)"/>
@@ -1228,7 +1104,7 @@
         <w:ind w:left="720" w:hanging="360"/>
       </w:pPr>
     </w:lvl>
-    <w:lvl w:ilvl="1" w:tentative="0">
+    <w:lvl w:ilvl="1">
       <w:start w:val="1"/>
       <w:numFmt w:val="lowerLetter"/>
       <w:lvlText w:val="%2."/>
@@ -1237,7 +1113,7 @@
         <w:ind w:left="1440" w:hanging="360"/>
       </w:pPr>
     </w:lvl>
-    <w:lvl w:ilvl="2" w:tentative="0">
+    <w:lvl w:ilvl="2">
       <w:start w:val="1"/>
       <w:numFmt w:val="lowerRoman"/>
       <w:lvlText w:val="%3."/>
@@ -1246,7 +1122,7 @@
         <w:ind w:left="2160" w:hanging="180"/>
       </w:pPr>
     </w:lvl>
-    <w:lvl w:ilvl="3" w:tentative="0">
+    <w:lvl w:ilvl="3">
       <w:start w:val="1"/>
       <w:numFmt w:val="decimal"/>
       <w:lvlText w:val="%4."/>
@@ -1255,7 +1131,7 @@
         <w:ind w:left="2880" w:hanging="360"/>
       </w:pPr>
     </w:lvl>
-    <w:lvl w:ilvl="4" w:tentative="0">
+    <w:lvl w:ilvl="4">
       <w:start w:val="1"/>
       <w:numFmt w:val="lowerLetter"/>
       <w:lvlText w:val="%5."/>
@@ -1264,7 +1140,7 @@
         <w:ind w:left="3600" w:hanging="360"/>
       </w:pPr>
     </w:lvl>
-    <w:lvl w:ilvl="5" w:tentative="0">
+    <w:lvl w:ilvl="5">
       <w:start w:val="1"/>
       <w:numFmt w:val="lowerRoman"/>
       <w:lvlText w:val="%6."/>
@@ -1273,7 +1149,7 @@
         <w:ind w:left="4320" w:hanging="180"/>
       </w:pPr>
     </w:lvl>
-    <w:lvl w:ilvl="6" w:tentative="0">
+    <w:lvl w:ilvl="6">
       <w:start w:val="1"/>
       <w:numFmt w:val="decimal"/>
       <w:lvlText w:val="%7."/>
@@ -1282,7 +1158,7 @@
         <w:ind w:left="5040" w:hanging="360"/>
       </w:pPr>
     </w:lvl>
-    <w:lvl w:ilvl="7" w:tentative="0">
+    <w:lvl w:ilvl="7">
       <w:start w:val="1"/>
       <w:numFmt w:val="lowerLetter"/>
       <w:lvlText w:val="%8."/>
@@ -1291,7 +1167,7 @@
         <w:ind w:left="5760" w:hanging="360"/>
       </w:pPr>
     </w:lvl>
-    <w:lvl w:ilvl="8" w:tentative="0">
+    <w:lvl w:ilvl="8">
       <w:start w:val="1"/>
       <w:numFmt w:val="lowerRoman"/>
       <w:lvlText w:val="%9."/>
@@ -1301,221 +1177,446 @@
       </w:pPr>
     </w:lvl>
   </w:abstractNum>
-  <w:num w:numId="1">
+  <w:num w:numId="1" w16cid:durableId="869996642">
     <w:abstractNumId w:val="4"/>
   </w:num>
-  <w:num w:numId="2">
+  <w:num w:numId="2" w16cid:durableId="289165830">
     <w:abstractNumId w:val="1"/>
   </w:num>
-  <w:num w:numId="3">
+  <w:num w:numId="3" w16cid:durableId="376204653">
     <w:abstractNumId w:val="3"/>
   </w:num>
-  <w:num w:numId="4">
+  <w:num w:numId="4" w16cid:durableId="1215970820">
     <w:abstractNumId w:val="5"/>
   </w:num>
-  <w:num w:numId="5">
+  <w:num w:numId="5" w16cid:durableId="2018343164">
     <w:abstractNumId w:val="6"/>
   </w:num>
-  <w:num w:numId="6">
+  <w:num w:numId="6" w16cid:durableId="1117986880">
     <w:abstractNumId w:val="0"/>
   </w:num>
-  <w:num w:numId="7">
+  <w:num w:numId="7" w16cid:durableId="1673290651">
     <w:abstractNumId w:val="2"/>
   </w:num>
 </w:numbering>
 </file>
 
 <file path=word/styles.xml><?xml version="1.0" encoding="utf-8"?>
-<w:styles xmlns:mc="http://schemas.openxmlformats.org/markup-compatibility/2006" xmlns:o="urn:schemas-microsoft-com:office:office" xmlns:r="http://schemas.openxmlformats.org/officeDocument/2006/relationships" xmlns:m="http://schemas.openxmlformats.org/officeDocument/2006/math" xmlns:v="urn:schemas-microsoft-com:vml" xmlns:w="http://schemas.openxmlformats.org/wordprocessingml/2006/main" xmlns:w14="http://schemas.microsoft.com/office/word/2010/wordml" xmlns:w10="urn:schemas-microsoft-com:office:word" xmlns:sl="http://schemas.openxmlformats.org/schemaLibrary/2006/main" xmlns:wpsCustomData="http://www.wps.cn/officeDocument/2013/wpsCustomData" mc:Ignorable="w14">
+<w:styles xmlns:mc="http://schemas.openxmlformats.org/markup-compatibility/2006" xmlns:r="http://schemas.openxmlformats.org/officeDocument/2006/relationships" xmlns:w="http://schemas.openxmlformats.org/wordprocessingml/2006/main" xmlns:w14="http://schemas.microsoft.com/office/word/2010/wordml" xmlns:w15="http://schemas.microsoft.com/office/word/2012/wordml" xmlns:w16cex="http://schemas.microsoft.com/office/word/2018/wordml/cex" xmlns:w16cid="http://schemas.microsoft.com/office/word/2016/wordml/cid" xmlns:w16="http://schemas.microsoft.com/office/word/2018/wordml" xmlns:w16sdtdh="http://schemas.microsoft.com/office/word/2020/wordml/sdtdatahash" xmlns:w16se="http://schemas.microsoft.com/office/word/2015/wordml/symex" mc:Ignorable="w14 w15 w16se w16cid w16 w16cex w16sdtdh">
   <w:docDefaults>
     <w:rPrDefault>
       <w:rPr>
-        <w:rFonts w:asciiTheme="minorHAnsi" w:hAnsiTheme="minorHAnsi" w:eastAsiaTheme="minorHAnsi" w:cstheme="minorBidi"/>
+        <w:rFonts w:asciiTheme="minorHAnsi" w:eastAsiaTheme="minorHAnsi" w:hAnsiTheme="minorHAnsi" w:cstheme="minorBidi"/>
+        <w:lang w:val="pt-BR" w:eastAsia="ja-JP" w:bidi="ar-SA"/>
       </w:rPr>
     </w:rPrDefault>
     <w:pPrDefault/>
   </w:docDefaults>
-  <w:latentStyles w:count="260" w:defQFormat="0" w:defUnhideWhenUsed="1" w:defSemiHidden="1" w:defUIPriority="99" w:defLockedState="0">
-    <w:lsdException w:qFormat="1" w:unhideWhenUsed="0" w:uiPriority="0" w:semiHidden="0" w:name="Normal"/>
-    <w:lsdException w:qFormat="1" w:unhideWhenUsed="0" w:uiPriority="9" w:semiHidden="0" w:name="heading 1"/>
-    <w:lsdException w:qFormat="1" w:uiPriority="9" w:name="heading 2"/>
-    <w:lsdException w:qFormat="1" w:uiPriority="9" w:name="heading 3"/>
-    <w:lsdException w:qFormat="1" w:uiPriority="9" w:name="heading 4"/>
-    <w:lsdException w:qFormat="1" w:uiPriority="9" w:name="heading 5"/>
-    <w:lsdException w:qFormat="1" w:uiPriority="9" w:name="heading 6"/>
-    <w:lsdException w:qFormat="1" w:uiPriority="9" w:name="heading 7"/>
-    <w:lsdException w:qFormat="1" w:uiPriority="9" w:name="heading 8"/>
-    <w:lsdException w:qFormat="1" w:uiPriority="9" w:name="heading 9"/>
-    <w:lsdException w:uiPriority="99" w:name="index 1"/>
-    <w:lsdException w:uiPriority="99" w:name="index 2"/>
-    <w:lsdException w:uiPriority="99" w:name="index 3"/>
-    <w:lsdException w:uiPriority="99" w:name="index 4"/>
-    <w:lsdException w:uiPriority="99" w:name="index 5"/>
-    <w:lsdException w:uiPriority="99" w:name="index 6"/>
-    <w:lsdException w:uiPriority="99" w:name="index 7"/>
-    <w:lsdException w:uiPriority="99" w:name="index 8"/>
-    <w:lsdException w:uiPriority="99" w:name="index 9"/>
-    <w:lsdException w:uiPriority="39" w:name="toc 1"/>
-    <w:lsdException w:uiPriority="39" w:name="toc 2"/>
-    <w:lsdException w:uiPriority="39" w:name="toc 3"/>
-    <w:lsdException w:uiPriority="39" w:name="toc 4"/>
-    <w:lsdException w:uiPriority="39" w:name="toc 5"/>
-    <w:lsdException w:uiPriority="39" w:name="toc 6"/>
-    <w:lsdException w:uiPriority="39" w:name="toc 7"/>
-    <w:lsdException w:uiPriority="39" w:name="toc 8"/>
-    <w:lsdException w:uiPriority="39" w:name="toc 9"/>
-    <w:lsdException w:uiPriority="99" w:name="Normal Indent"/>
-    <w:lsdException w:uiPriority="99" w:name="footnote text"/>
-    <w:lsdException w:uiPriority="99" w:name="annotation text"/>
-    <w:lsdException w:uiPriority="99" w:name="header"/>
-    <w:lsdException w:uiPriority="99" w:name="footer"/>
-    <w:lsdException w:uiPriority="99" w:name="index heading"/>
-    <w:lsdException w:qFormat="1" w:uiPriority="35" w:name="caption"/>
-    <w:lsdException w:uiPriority="99" w:name="table of figures"/>
-    <w:lsdException w:uiPriority="99" w:name="envelope address"/>
-    <w:lsdException w:uiPriority="99" w:name="envelope return"/>
-    <w:lsdException w:uiPriority="99" w:name="footnote reference"/>
-    <w:lsdException w:uiPriority="99" w:name="annotation reference"/>
-    <w:lsdException w:uiPriority="99" w:name="line number"/>
-    <w:lsdException w:uiPriority="99" w:name="page number"/>
-    <w:lsdException w:uiPriority="99" w:name="endnote reference"/>
-    <w:lsdException w:uiPriority="99" w:name="endnote text"/>
-    <w:lsdException w:uiPriority="99" w:name="table of authorities"/>
-    <w:lsdException w:uiPriority="99" w:name="macro"/>
-    <w:lsdException w:uiPriority="99" w:name="toa heading"/>
-    <w:lsdException w:uiPriority="99" w:name="List"/>
-    <w:lsdException w:uiPriority="99" w:name="List Bullet"/>
-    <w:lsdException w:uiPriority="99" w:name="List Number"/>
-    <w:lsdException w:uiPriority="99" w:name="List 2"/>
-    <w:lsdException w:uiPriority="99" w:name="List 3"/>
-    <w:lsdException w:uiPriority="99" w:name="List 4"/>
-    <w:lsdException w:uiPriority="99" w:name="List 5"/>
-    <w:lsdException w:uiPriority="99" w:name="List Bullet 2"/>
-    <w:lsdException w:uiPriority="99" w:name="List Bullet 3"/>
-    <w:lsdException w:uiPriority="99" w:name="List Bullet 4"/>
-    <w:lsdException w:uiPriority="99" w:name="List Bullet 5"/>
-    <w:lsdException w:uiPriority="99" w:name="List Number 2"/>
-    <w:lsdException w:uiPriority="99" w:name="List Number 3"/>
-    <w:lsdException w:uiPriority="99" w:name="List Number 4"/>
-    <w:lsdException w:uiPriority="99" w:name="List Number 5"/>
-    <w:lsdException w:qFormat="1" w:unhideWhenUsed="0" w:uiPriority="10" w:semiHidden="0" w:name="Title"/>
-    <w:lsdException w:uiPriority="99" w:name="Closing"/>
-    <w:lsdException w:uiPriority="99" w:name="Signature"/>
-    <w:lsdException w:uiPriority="1" w:name="Default Paragraph Font"/>
-    <w:lsdException w:uiPriority="99" w:name="Body Text"/>
-    <w:lsdException w:uiPriority="99" w:name="Body Text Indent"/>
-    <w:lsdException w:uiPriority="99" w:name="List Continue"/>
-    <w:lsdException w:uiPriority="99" w:name="List Continue 2"/>
-    <w:lsdException w:uiPriority="99" w:name="List Continue 3"/>
-    <w:lsdException w:uiPriority="99" w:name="List Continue 4"/>
-    <w:lsdException w:uiPriority="99" w:name="List Continue 5"/>
-    <w:lsdException w:uiPriority="99" w:name="Message Header"/>
-    <w:lsdException w:qFormat="1" w:unhideWhenUsed="0" w:uiPriority="11" w:semiHidden="0" w:name="Subtitle"/>
-    <w:lsdException w:uiPriority="99" w:name="Salutation"/>
-    <w:lsdException w:uiPriority="99" w:name="Date"/>
-    <w:lsdException w:uiPriority="99" w:name="Body Text First Indent"/>
-    <w:lsdException w:uiPriority="99" w:name="Body Text First Indent 2"/>
-    <w:lsdException w:uiPriority="99" w:name="Note Heading"/>
-    <w:lsdException w:uiPriority="99" w:name="Body Text 2"/>
-    <w:lsdException w:uiPriority="99" w:name="Body Text 3"/>
-    <w:lsdException w:uiPriority="99" w:name="Body Text Indent 2"/>
-    <w:lsdException w:uiPriority="99" w:name="Body Text Indent 3"/>
-    <w:lsdException w:uiPriority="99" w:name="Block Text"/>
-    <w:lsdException w:uiPriority="99" w:name="Hyperlink"/>
-    <w:lsdException w:uiPriority="99" w:name="FollowedHyperlink"/>
-    <w:lsdException w:qFormat="1" w:unhideWhenUsed="0" w:uiPriority="22" w:semiHidden="0" w:name="Strong"/>
-    <w:lsdException w:qFormat="1" w:unhideWhenUsed="0" w:uiPriority="20" w:semiHidden="0" w:name="Emphasis"/>
-    <w:lsdException w:uiPriority="99" w:name="Document Map"/>
-    <w:lsdException w:uiPriority="99" w:name="Plain Text"/>
-    <w:lsdException w:uiPriority="99" w:name="E-mail Signature"/>
-    <w:lsdException w:uiPriority="99" w:name="Normal (Web)"/>
-    <w:lsdException w:uiPriority="99" w:name="HTML Acronym"/>
-    <w:lsdException w:uiPriority="99" w:name="HTML Address"/>
-    <w:lsdException w:uiPriority="99" w:name="HTML Cite"/>
-    <w:lsdException w:uiPriority="99" w:name="HTML Code"/>
-    <w:lsdException w:uiPriority="99" w:name="HTML Definition"/>
-    <w:lsdException w:uiPriority="99" w:name="HTML Keyboard"/>
-    <w:lsdException w:uiPriority="99" w:name="HTML Preformatted"/>
-    <w:lsdException w:uiPriority="99" w:name="HTML Sample"/>
-    <w:lsdException w:uiPriority="99" w:name="HTML Typewriter"/>
-    <w:lsdException w:uiPriority="99" w:name="HTML Variable"/>
-    <w:lsdException w:uiPriority="99" w:name="Normal Table"/>
-    <w:lsdException w:uiPriority="99" w:name="annotation subject"/>
-    <w:lsdException w:uiPriority="99" w:name="Table Simple 1"/>
-    <w:lsdException w:uiPriority="99" w:name="Table Simple 2"/>
-    <w:lsdException w:uiPriority="99" w:name="Table Simple 3"/>
-    <w:lsdException w:uiPriority="99" w:name="Table Classic 1"/>
-    <w:lsdException w:uiPriority="99" w:name="Table Classic 2"/>
-    <w:lsdException w:uiPriority="99" w:name="Table Classic 3"/>
-    <w:lsdException w:uiPriority="99" w:name="Table Classic 4"/>
-    <w:lsdException w:uiPriority="99" w:name="Table Colorful 1"/>
-    <w:lsdException w:uiPriority="99" w:name="Table Colorful 2"/>
-    <w:lsdException w:uiPriority="99" w:name="Table Colorful 3"/>
-    <w:lsdException w:uiPriority="99" w:name="Table Columns 1"/>
-    <w:lsdException w:uiPriority="99" w:name="Table Columns 2"/>
-    <w:lsdException w:uiPriority="99" w:name="Table Columns 3"/>
-    <w:lsdException w:uiPriority="99" w:name="Table Columns 4"/>
-    <w:lsdException w:uiPriority="99" w:name="Table Columns 5"/>
-    <w:lsdException w:uiPriority="99" w:name="Table Grid 1"/>
-    <w:lsdException w:uiPriority="99" w:name="Table Grid 2"/>
-    <w:lsdException w:uiPriority="99" w:name="Table Grid 3"/>
-    <w:lsdException w:uiPriority="99" w:name="Table Grid 4"/>
-    <w:lsdException w:uiPriority="99" w:name="Table Grid 5"/>
-    <w:lsdException w:uiPriority="99" w:name="Table Grid 6"/>
-    <w:lsdException w:uiPriority="99" w:name="Table Grid 7"/>
-    <w:lsdException w:uiPriority="99" w:name="Table Grid 8"/>
-    <w:lsdException w:uiPriority="99" w:name="Table List 1"/>
-    <w:lsdException w:uiPriority="99" w:name="Table List 2"/>
-    <w:lsdException w:uiPriority="99" w:name="Table List 3"/>
-    <w:lsdException w:uiPriority="99" w:name="Table List 4"/>
-    <w:lsdException w:uiPriority="99" w:name="Table List 5"/>
-    <w:lsdException w:uiPriority="99" w:name="Table List 6"/>
-    <w:lsdException w:uiPriority="99" w:name="Table List 7"/>
-    <w:lsdException w:uiPriority="99" w:name="Table List 8"/>
-    <w:lsdException w:uiPriority="99" w:name="Table 3D effects 1"/>
-    <w:lsdException w:uiPriority="99" w:name="Table 3D effects 2"/>
-    <w:lsdException w:uiPriority="99" w:name="Table 3D effects 3"/>
-    <w:lsdException w:uiPriority="99" w:name="Table Contemporary"/>
-    <w:lsdException w:uiPriority="99" w:name="Table Elegant"/>
-    <w:lsdException w:uiPriority="99" w:name="Table Professional"/>
-    <w:lsdException w:uiPriority="99" w:name="Table Subtle 1"/>
-    <w:lsdException w:uiPriority="99" w:name="Table Subtle 2"/>
-    <w:lsdException w:uiPriority="99" w:name="Table Web 1"/>
-    <w:lsdException w:uiPriority="99" w:name="Table Web 2"/>
-    <w:lsdException w:uiPriority="99" w:name="Table Web 3"/>
-    <w:lsdException w:uiPriority="99" w:name="Balloon Text"/>
-    <w:lsdException w:unhideWhenUsed="0" w:uiPriority="39" w:semiHidden="0" w:name="Table Grid"/>
-    <w:lsdException w:uiPriority="99" w:name="Table Theme"/>
-    <w:lsdException w:qFormat="1" w:unhideWhenUsed="0" w:uiPriority="34" w:semiHidden="0" w:name="List Paragraph"/>
+  <w:latentStyles w:defLockedState="0" w:defUIPriority="99" w:defSemiHidden="0" w:defUnhideWhenUsed="0" w:defQFormat="0" w:count="376">
+    <w:lsdException w:name="Normal" w:uiPriority="0" w:qFormat="1"/>
+    <w:lsdException w:name="heading 1" w:uiPriority="9" w:qFormat="1"/>
+    <w:lsdException w:name="heading 2" w:semiHidden="1" w:uiPriority="9" w:unhideWhenUsed="1" w:qFormat="1"/>
+    <w:lsdException w:name="heading 3" w:semiHidden="1" w:uiPriority="9" w:unhideWhenUsed="1" w:qFormat="1"/>
+    <w:lsdException w:name="heading 4" w:semiHidden="1" w:uiPriority="9" w:unhideWhenUsed="1" w:qFormat="1"/>
+    <w:lsdException w:name="heading 5" w:semiHidden="1" w:uiPriority="9" w:unhideWhenUsed="1" w:qFormat="1"/>
+    <w:lsdException w:name="heading 6" w:semiHidden="1" w:uiPriority="9" w:unhideWhenUsed="1" w:qFormat="1"/>
+    <w:lsdException w:name="heading 7" w:semiHidden="1" w:uiPriority="9" w:unhideWhenUsed="1" w:qFormat="1"/>
+    <w:lsdException w:name="heading 8" w:semiHidden="1" w:uiPriority="9" w:unhideWhenUsed="1" w:qFormat="1"/>
+    <w:lsdException w:name="heading 9" w:semiHidden="1" w:uiPriority="9" w:unhideWhenUsed="1" w:qFormat="1"/>
+    <w:lsdException w:name="index 1" w:semiHidden="1" w:unhideWhenUsed="1"/>
+    <w:lsdException w:name="index 2" w:semiHidden="1" w:unhideWhenUsed="1"/>
+    <w:lsdException w:name="index 3" w:semiHidden="1" w:unhideWhenUsed="1"/>
+    <w:lsdException w:name="index 4" w:semiHidden="1" w:unhideWhenUsed="1"/>
+    <w:lsdException w:name="index 5" w:semiHidden="1" w:unhideWhenUsed="1"/>
+    <w:lsdException w:name="index 6" w:semiHidden="1" w:unhideWhenUsed="1"/>
+    <w:lsdException w:name="index 7" w:semiHidden="1" w:unhideWhenUsed="1"/>
+    <w:lsdException w:name="index 8" w:semiHidden="1" w:unhideWhenUsed="1"/>
+    <w:lsdException w:name="index 9" w:semiHidden="1" w:unhideWhenUsed="1"/>
+    <w:lsdException w:name="toc 1" w:semiHidden="1" w:uiPriority="39" w:unhideWhenUsed="1"/>
+    <w:lsdException w:name="toc 2" w:semiHidden="1" w:uiPriority="39" w:unhideWhenUsed="1"/>
+    <w:lsdException w:name="toc 3" w:semiHidden="1" w:uiPriority="39" w:unhideWhenUsed="1"/>
+    <w:lsdException w:name="toc 4" w:semiHidden="1" w:uiPriority="39" w:unhideWhenUsed="1"/>
+    <w:lsdException w:name="toc 5" w:semiHidden="1" w:uiPriority="39" w:unhideWhenUsed="1"/>
+    <w:lsdException w:name="toc 6" w:semiHidden="1" w:uiPriority="39" w:unhideWhenUsed="1"/>
+    <w:lsdException w:name="toc 7" w:semiHidden="1" w:uiPriority="39" w:unhideWhenUsed="1"/>
+    <w:lsdException w:name="toc 8" w:semiHidden="1" w:uiPriority="39" w:unhideWhenUsed="1"/>
+    <w:lsdException w:name="toc 9" w:semiHidden="1" w:uiPriority="39" w:unhideWhenUsed="1"/>
+    <w:lsdException w:name="Normal Indent" w:semiHidden="1" w:unhideWhenUsed="1"/>
+    <w:lsdException w:name="footnote text" w:semiHidden="1" w:unhideWhenUsed="1"/>
+    <w:lsdException w:name="annotation text" w:semiHidden="1" w:unhideWhenUsed="1"/>
+    <w:lsdException w:name="header" w:semiHidden="1" w:unhideWhenUsed="1"/>
+    <w:lsdException w:name="footer" w:semiHidden="1" w:unhideWhenUsed="1"/>
+    <w:lsdException w:name="index heading" w:semiHidden="1" w:unhideWhenUsed="1"/>
+    <w:lsdException w:name="caption" w:semiHidden="1" w:uiPriority="35" w:unhideWhenUsed="1" w:qFormat="1"/>
+    <w:lsdException w:name="table of figures" w:semiHidden="1" w:unhideWhenUsed="1"/>
+    <w:lsdException w:name="envelope address" w:semiHidden="1" w:unhideWhenUsed="1"/>
+    <w:lsdException w:name="envelope return" w:semiHidden="1" w:unhideWhenUsed="1"/>
+    <w:lsdException w:name="footnote reference" w:semiHidden="1" w:unhideWhenUsed="1"/>
+    <w:lsdException w:name="annotation reference" w:semiHidden="1" w:unhideWhenUsed="1"/>
+    <w:lsdException w:name="line number" w:semiHidden="1" w:unhideWhenUsed="1"/>
+    <w:lsdException w:name="page number" w:semiHidden="1" w:unhideWhenUsed="1"/>
+    <w:lsdException w:name="endnote reference" w:semiHidden="1" w:unhideWhenUsed="1"/>
+    <w:lsdException w:name="endnote text" w:semiHidden="1" w:unhideWhenUsed="1"/>
+    <w:lsdException w:name="table of authorities" w:semiHidden="1" w:unhideWhenUsed="1"/>
+    <w:lsdException w:name="macro" w:semiHidden="1" w:unhideWhenUsed="1"/>
+    <w:lsdException w:name="toa heading" w:semiHidden="1" w:unhideWhenUsed="1"/>
+    <w:lsdException w:name="List" w:semiHidden="1" w:unhideWhenUsed="1"/>
+    <w:lsdException w:name="List Bullet" w:semiHidden="1" w:unhideWhenUsed="1"/>
+    <w:lsdException w:name="List Number" w:semiHidden="1" w:unhideWhenUsed="1"/>
+    <w:lsdException w:name="List 2" w:semiHidden="1" w:unhideWhenUsed="1"/>
+    <w:lsdException w:name="List 3" w:semiHidden="1" w:unhideWhenUsed="1"/>
+    <w:lsdException w:name="List 4" w:semiHidden="1" w:unhideWhenUsed="1"/>
+    <w:lsdException w:name="List 5" w:semiHidden="1" w:unhideWhenUsed="1"/>
+    <w:lsdException w:name="List Bullet 2" w:semiHidden="1" w:unhideWhenUsed="1"/>
+    <w:lsdException w:name="List Bullet 3" w:semiHidden="1" w:unhideWhenUsed="1"/>
+    <w:lsdException w:name="List Bullet 4" w:semiHidden="1" w:unhideWhenUsed="1"/>
+    <w:lsdException w:name="List Bullet 5" w:semiHidden="1" w:unhideWhenUsed="1"/>
+    <w:lsdException w:name="List Number 2" w:semiHidden="1" w:unhideWhenUsed="1"/>
+    <w:lsdException w:name="List Number 3" w:semiHidden="1" w:unhideWhenUsed="1"/>
+    <w:lsdException w:name="List Number 4" w:semiHidden="1" w:unhideWhenUsed="1"/>
+    <w:lsdException w:name="List Number 5" w:semiHidden="1" w:unhideWhenUsed="1"/>
+    <w:lsdException w:name="Title" w:uiPriority="10" w:qFormat="1"/>
+    <w:lsdException w:name="Closing" w:semiHidden="1" w:unhideWhenUsed="1"/>
+    <w:lsdException w:name="Signature" w:semiHidden="1" w:unhideWhenUsed="1"/>
+    <w:lsdException w:name="Default Paragraph Font" w:semiHidden="1" w:uiPriority="1" w:unhideWhenUsed="1"/>
+    <w:lsdException w:name="Body Text" w:semiHidden="1" w:unhideWhenUsed="1"/>
+    <w:lsdException w:name="Body Text Indent" w:semiHidden="1" w:unhideWhenUsed="1"/>
+    <w:lsdException w:name="List Continue" w:semiHidden="1" w:unhideWhenUsed="1"/>
+    <w:lsdException w:name="List Continue 2" w:semiHidden="1" w:unhideWhenUsed="1"/>
+    <w:lsdException w:name="List Continue 3" w:semiHidden="1" w:unhideWhenUsed="1"/>
+    <w:lsdException w:name="List Continue 4" w:semiHidden="1" w:unhideWhenUsed="1"/>
+    <w:lsdException w:name="List Continue 5" w:semiHidden="1" w:unhideWhenUsed="1"/>
+    <w:lsdException w:name="Message Header" w:semiHidden="1" w:unhideWhenUsed="1"/>
+    <w:lsdException w:name="Subtitle" w:uiPriority="11" w:qFormat="1"/>
+    <w:lsdException w:name="Salutation" w:semiHidden="1" w:unhideWhenUsed="1"/>
+    <w:lsdException w:name="Date" w:semiHidden="1" w:unhideWhenUsed="1"/>
+    <w:lsdException w:name="Body Text First Indent" w:semiHidden="1" w:unhideWhenUsed="1"/>
+    <w:lsdException w:name="Body Text First Indent 2" w:semiHidden="1" w:unhideWhenUsed="1"/>
+    <w:lsdException w:name="Note Heading" w:semiHidden="1" w:unhideWhenUsed="1"/>
+    <w:lsdException w:name="Body Text 2" w:semiHidden="1" w:unhideWhenUsed="1"/>
+    <w:lsdException w:name="Body Text 3" w:semiHidden="1" w:unhideWhenUsed="1"/>
+    <w:lsdException w:name="Body Text Indent 2" w:semiHidden="1" w:unhideWhenUsed="1"/>
+    <w:lsdException w:name="Body Text Indent 3" w:semiHidden="1" w:unhideWhenUsed="1"/>
+    <w:lsdException w:name="Block Text" w:semiHidden="1" w:unhideWhenUsed="1"/>
+    <w:lsdException w:name="Hyperlink" w:semiHidden="1" w:unhideWhenUsed="1"/>
+    <w:lsdException w:name="FollowedHyperlink" w:semiHidden="1" w:unhideWhenUsed="1"/>
+    <w:lsdException w:name="Strong" w:uiPriority="22" w:qFormat="1"/>
+    <w:lsdException w:name="Emphasis" w:uiPriority="20" w:qFormat="1"/>
+    <w:lsdException w:name="Document Map" w:semiHidden="1" w:unhideWhenUsed="1"/>
+    <w:lsdException w:name="Plain Text" w:semiHidden="1" w:unhideWhenUsed="1"/>
+    <w:lsdException w:name="E-mail Signature" w:semiHidden="1" w:unhideWhenUsed="1"/>
+    <w:lsdException w:name="HTML Top of Form" w:semiHidden="1" w:unhideWhenUsed="1"/>
+    <w:lsdException w:name="HTML Bottom of Form" w:semiHidden="1" w:unhideWhenUsed="1"/>
+    <w:lsdException w:name="Normal (Web)" w:semiHidden="1" w:unhideWhenUsed="1"/>
+    <w:lsdException w:name="HTML Acronym" w:semiHidden="1" w:unhideWhenUsed="1"/>
+    <w:lsdException w:name="HTML Address" w:semiHidden="1" w:unhideWhenUsed="1"/>
+    <w:lsdException w:name="HTML Cite" w:semiHidden="1" w:unhideWhenUsed="1"/>
+    <w:lsdException w:name="HTML Code" w:semiHidden="1" w:unhideWhenUsed="1"/>
+    <w:lsdException w:name="HTML Definition" w:semiHidden="1" w:unhideWhenUsed="1"/>
+    <w:lsdException w:name="HTML Keyboard" w:semiHidden="1" w:unhideWhenUsed="1"/>
+    <w:lsdException w:name="HTML Preformatted" w:semiHidden="1" w:unhideWhenUsed="1"/>
+    <w:lsdException w:name="HTML Sample" w:semiHidden="1" w:unhideWhenUsed="1"/>
+    <w:lsdException w:name="HTML Typewriter" w:semiHidden="1" w:unhideWhenUsed="1"/>
+    <w:lsdException w:name="HTML Variable" w:semiHidden="1" w:unhideWhenUsed="1"/>
+    <w:lsdException w:name="Normal Table" w:semiHidden="1" w:unhideWhenUsed="1"/>
+    <w:lsdException w:name="annotation subject" w:semiHidden="1" w:unhideWhenUsed="1"/>
+    <w:lsdException w:name="No List" w:semiHidden="1" w:unhideWhenUsed="1"/>
+    <w:lsdException w:name="Outline List 1" w:semiHidden="1" w:unhideWhenUsed="1"/>
+    <w:lsdException w:name="Outline List 2" w:semiHidden="1" w:unhideWhenUsed="1"/>
+    <w:lsdException w:name="Outline List 3" w:semiHidden="1" w:unhideWhenUsed="1"/>
+    <w:lsdException w:name="Table Simple 1" w:semiHidden="1" w:unhideWhenUsed="1"/>
+    <w:lsdException w:name="Table Simple 2" w:semiHidden="1" w:unhideWhenUsed="1"/>
+    <w:lsdException w:name="Table Simple 3" w:semiHidden="1" w:unhideWhenUsed="1"/>
+    <w:lsdException w:name="Table Classic 1" w:semiHidden="1" w:unhideWhenUsed="1"/>
+    <w:lsdException w:name="Table Classic 2" w:semiHidden="1" w:unhideWhenUsed="1"/>
+    <w:lsdException w:name="Table Classic 3" w:semiHidden="1" w:unhideWhenUsed="1"/>
+    <w:lsdException w:name="Table Classic 4" w:semiHidden="1" w:unhideWhenUsed="1"/>
+    <w:lsdException w:name="Table Colorful 1" w:semiHidden="1" w:unhideWhenUsed="1"/>
+    <w:lsdException w:name="Table Colorful 2" w:semiHidden="1" w:unhideWhenUsed="1"/>
+    <w:lsdException w:name="Table Colorful 3" w:semiHidden="1" w:unhideWhenUsed="1"/>
+    <w:lsdException w:name="Table Columns 1" w:semiHidden="1" w:unhideWhenUsed="1"/>
+    <w:lsdException w:name="Table Columns 2" w:semiHidden="1" w:unhideWhenUsed="1"/>
+    <w:lsdException w:name="Table Columns 3" w:semiHidden="1" w:unhideWhenUsed="1"/>
+    <w:lsdException w:name="Table Columns 4" w:semiHidden="1" w:unhideWhenUsed="1"/>
+    <w:lsdException w:name="Table Columns 5" w:semiHidden="1" w:unhideWhenUsed="1"/>
+    <w:lsdException w:name="Table Grid 1" w:semiHidden="1" w:unhideWhenUsed="1"/>
+    <w:lsdException w:name="Table Grid 2" w:semiHidden="1" w:unhideWhenUsed="1"/>
+    <w:lsdException w:name="Table Grid 3" w:semiHidden="1" w:unhideWhenUsed="1"/>
+    <w:lsdException w:name="Table Grid 4" w:semiHidden="1" w:unhideWhenUsed="1"/>
+    <w:lsdException w:name="Table Grid 5" w:semiHidden="1" w:unhideWhenUsed="1"/>
+    <w:lsdException w:name="Table Grid 6" w:semiHidden="1" w:unhideWhenUsed="1"/>
+    <w:lsdException w:name="Table Grid 7" w:semiHidden="1" w:unhideWhenUsed="1"/>
+    <w:lsdException w:name="Table Grid 8" w:semiHidden="1" w:unhideWhenUsed="1"/>
+    <w:lsdException w:name="Table List 1" w:semiHidden="1" w:unhideWhenUsed="1"/>
+    <w:lsdException w:name="Table List 2" w:semiHidden="1" w:unhideWhenUsed="1"/>
+    <w:lsdException w:name="Table List 3" w:semiHidden="1" w:unhideWhenUsed="1"/>
+    <w:lsdException w:name="Table List 4" w:semiHidden="1" w:unhideWhenUsed="1"/>
+    <w:lsdException w:name="Table List 5" w:semiHidden="1" w:unhideWhenUsed="1"/>
+    <w:lsdException w:name="Table List 6" w:semiHidden="1" w:unhideWhenUsed="1"/>
+    <w:lsdException w:name="Table List 7" w:semiHidden="1" w:unhideWhenUsed="1"/>
+    <w:lsdException w:name="Table List 8" w:semiHidden="1" w:unhideWhenUsed="1"/>
+    <w:lsdException w:name="Table 3D effects 1" w:semiHidden="1" w:unhideWhenUsed="1"/>
+    <w:lsdException w:name="Table 3D effects 2" w:semiHidden="1" w:unhideWhenUsed="1"/>
+    <w:lsdException w:name="Table 3D effects 3" w:semiHidden="1" w:unhideWhenUsed="1"/>
+    <w:lsdException w:name="Table Contemporary" w:semiHidden="1" w:unhideWhenUsed="1"/>
+    <w:lsdException w:name="Table Elegant" w:semiHidden="1" w:unhideWhenUsed="1"/>
+    <w:lsdException w:name="Table Professional" w:semiHidden="1" w:unhideWhenUsed="1"/>
+    <w:lsdException w:name="Table Subtle 1" w:semiHidden="1" w:unhideWhenUsed="1"/>
+    <w:lsdException w:name="Table Subtle 2" w:semiHidden="1" w:unhideWhenUsed="1"/>
+    <w:lsdException w:name="Table Web 1" w:semiHidden="1" w:unhideWhenUsed="1"/>
+    <w:lsdException w:name="Table Web 2" w:semiHidden="1" w:unhideWhenUsed="1"/>
+    <w:lsdException w:name="Table Web 3" w:semiHidden="1" w:unhideWhenUsed="1"/>
+    <w:lsdException w:name="Balloon Text" w:semiHidden="1" w:unhideWhenUsed="1"/>
+    <w:lsdException w:name="Table Grid" w:uiPriority="39"/>
+    <w:lsdException w:name="Table Theme" w:semiHidden="1" w:unhideWhenUsed="1"/>
+    <w:lsdException w:name="Placeholder Text" w:semiHidden="1" w:unhideWhenUsed="1"/>
+    <w:lsdException w:name="No Spacing" w:semiHidden="1" w:unhideWhenUsed="1"/>
+    <w:lsdException w:name="Light Shading"/>
+    <w:lsdException w:name="Light List"/>
+    <w:lsdException w:name="Light Grid"/>
+    <w:lsdException w:name="Medium Shading 1"/>
+    <w:lsdException w:name="Medium Shading 2"/>
+    <w:lsdException w:name="Medium List 1"/>
+    <w:lsdException w:name="Medium List 2"/>
+    <w:lsdException w:name="Medium Grid 1"/>
+    <w:lsdException w:name="Medium Grid 2"/>
+    <w:lsdException w:name="Medium Grid 3"/>
+    <w:lsdException w:name="Dark List"/>
+    <w:lsdException w:name="Colorful Shading"/>
+    <w:lsdException w:name="Colorful List"/>
+    <w:lsdException w:name="Colorful Grid"/>
+    <w:lsdException w:name="Light Shading Accent 1"/>
+    <w:lsdException w:name="Light List Accent 1"/>
+    <w:lsdException w:name="Light Grid Accent 1"/>
+    <w:lsdException w:name="Medium Shading 1 Accent 1"/>
+    <w:lsdException w:name="Medium Shading 2 Accent 1"/>
+    <w:lsdException w:name="Medium List 1 Accent 1"/>
+    <w:lsdException w:name="Revision" w:semiHidden="1" w:unhideWhenUsed="1"/>
+    <w:lsdException w:name="List Paragraph" w:uiPriority="34" w:qFormat="1"/>
+    <w:lsdException w:name="Quote" w:semiHidden="1" w:unhideWhenUsed="1"/>
+    <w:lsdException w:name="Intense Quote" w:semiHidden="1" w:unhideWhenUsed="1"/>
+    <w:lsdException w:name="Medium List 2 Accent 1"/>
+    <w:lsdException w:name="Medium Grid 1 Accent 1"/>
+    <w:lsdException w:name="Medium Grid 2 Accent 1"/>
+    <w:lsdException w:name="Medium Grid 3 Accent 1"/>
+    <w:lsdException w:name="Dark List Accent 1"/>
+    <w:lsdException w:name="Colorful Shading Accent 1"/>
+    <w:lsdException w:name="Colorful List Accent 1"/>
+    <w:lsdException w:name="Colorful Grid Accent 1"/>
+    <w:lsdException w:name="Light Shading Accent 2"/>
+    <w:lsdException w:name="Light List Accent 2"/>
+    <w:lsdException w:name="Light Grid Accent 2"/>
+    <w:lsdException w:name="Medium Shading 1 Accent 2"/>
+    <w:lsdException w:name="Medium Shading 2 Accent 2"/>
+    <w:lsdException w:name="Medium List 1 Accent 2"/>
+    <w:lsdException w:name="Medium List 2 Accent 2"/>
+    <w:lsdException w:name="Medium Grid 1 Accent 2"/>
+    <w:lsdException w:name="Medium Grid 2 Accent 2"/>
+    <w:lsdException w:name="Medium Grid 3 Accent 2"/>
+    <w:lsdException w:name="Dark List Accent 2"/>
+    <w:lsdException w:name="Colorful Shading Accent 2"/>
+    <w:lsdException w:name="Colorful List Accent 2"/>
+    <w:lsdException w:name="Colorful Grid Accent 2"/>
+    <w:lsdException w:name="Light Shading Accent 3"/>
+    <w:lsdException w:name="Light List Accent 3"/>
+    <w:lsdException w:name="Light Grid Accent 3"/>
+    <w:lsdException w:name="Medium Shading 1 Accent 3"/>
+    <w:lsdException w:name="Medium Shading 2 Accent 3"/>
+    <w:lsdException w:name="Medium List 1 Accent 3"/>
+    <w:lsdException w:name="Medium List 2 Accent 3"/>
+    <w:lsdException w:name="Medium Grid 1 Accent 3"/>
+    <w:lsdException w:name="Medium Grid 2 Accent 3"/>
+    <w:lsdException w:name="Medium Grid 3 Accent 3"/>
+    <w:lsdException w:name="Dark List Accent 3"/>
+    <w:lsdException w:name="Colorful Shading Accent 3"/>
+    <w:lsdException w:name="Colorful List Accent 3"/>
+    <w:lsdException w:name="Colorful Grid Accent 3"/>
+    <w:lsdException w:name="Light Shading Accent 4"/>
+    <w:lsdException w:name="Light List Accent 4"/>
+    <w:lsdException w:name="Light Grid Accent 4"/>
+    <w:lsdException w:name="Medium Shading 1 Accent 4"/>
+    <w:lsdException w:name="Medium Shading 2 Accent 4"/>
+    <w:lsdException w:name="Medium List 1 Accent 4"/>
+    <w:lsdException w:name="Medium List 2 Accent 4"/>
+    <w:lsdException w:name="Medium Grid 1 Accent 4"/>
+    <w:lsdException w:name="Medium Grid 2 Accent 4"/>
+    <w:lsdException w:name="Medium Grid 3 Accent 4"/>
+    <w:lsdException w:name="Dark List Accent 4"/>
+    <w:lsdException w:name="Colorful Shading Accent 4"/>
+    <w:lsdException w:name="Colorful List Accent 4"/>
+    <w:lsdException w:name="Colorful Grid Accent 4"/>
+    <w:lsdException w:name="Light Shading Accent 5"/>
+    <w:lsdException w:name="Light List Accent 5"/>
+    <w:lsdException w:name="Light Grid Accent 5"/>
+    <w:lsdException w:name="Medium Shading 1 Accent 5"/>
+    <w:lsdException w:name="Medium Shading 2 Accent 5"/>
+    <w:lsdException w:name="Medium List 1 Accent 5"/>
+    <w:lsdException w:name="Medium List 2 Accent 5"/>
+    <w:lsdException w:name="Medium Grid 1 Accent 5"/>
+    <w:lsdException w:name="Medium Grid 2 Accent 5"/>
+    <w:lsdException w:name="Medium Grid 3 Accent 5"/>
+    <w:lsdException w:name="Dark List Accent 5"/>
+    <w:lsdException w:name="Colorful Shading Accent 5"/>
+    <w:lsdException w:name="Colorful List Accent 5"/>
+    <w:lsdException w:name="Colorful Grid Accent 5"/>
+    <w:lsdException w:name="Light Shading Accent 6"/>
+    <w:lsdException w:name="Light List Accent 6"/>
+    <w:lsdException w:name="Light Grid Accent 6"/>
+    <w:lsdException w:name="Medium Shading 1 Accent 6"/>
+    <w:lsdException w:name="Medium Shading 2 Accent 6"/>
+    <w:lsdException w:name="Medium List 1 Accent 6"/>
+    <w:lsdException w:name="Medium List 2 Accent 6"/>
+    <w:lsdException w:name="Medium Grid 1 Accent 6"/>
+    <w:lsdException w:name="Medium Grid 2 Accent 6"/>
+    <w:lsdException w:name="Medium Grid 3 Accent 6"/>
+    <w:lsdException w:name="Dark List Accent 6"/>
+    <w:lsdException w:name="Colorful Shading Accent 6"/>
+    <w:lsdException w:name="Colorful List Accent 6"/>
+    <w:lsdException w:name="Colorful Grid Accent 6"/>
+    <w:lsdException w:name="Subtle Emphasis" w:uiPriority="19" w:qFormat="1"/>
+    <w:lsdException w:name="Intense Emphasis" w:uiPriority="21" w:qFormat="1"/>
+    <w:lsdException w:name="Subtle Reference" w:uiPriority="31" w:qFormat="1"/>
+    <w:lsdException w:name="Intense Reference" w:uiPriority="32" w:qFormat="1"/>
+    <w:lsdException w:name="Book Title" w:uiPriority="33" w:qFormat="1"/>
+    <w:lsdException w:name="Bibliography" w:semiHidden="1" w:uiPriority="37" w:unhideWhenUsed="1"/>
+    <w:lsdException w:name="TOC Heading" w:semiHidden="1" w:uiPriority="39" w:unhideWhenUsed="1" w:qFormat="1"/>
+    <w:lsdException w:name="Plain Table 1" w:uiPriority="41"/>
+    <w:lsdException w:name="Plain Table 2" w:uiPriority="42"/>
+    <w:lsdException w:name="Plain Table 3" w:uiPriority="43"/>
+    <w:lsdException w:name="Plain Table 4" w:uiPriority="44"/>
+    <w:lsdException w:name="Plain Table 5" w:uiPriority="45"/>
+    <w:lsdException w:name="Grid Table Light" w:uiPriority="40"/>
+    <w:lsdException w:name="Grid Table 1 Light" w:uiPriority="46"/>
+    <w:lsdException w:name="Grid Table 2" w:uiPriority="47"/>
+    <w:lsdException w:name="Grid Table 3" w:uiPriority="48"/>
+    <w:lsdException w:name="Grid Table 4" w:uiPriority="49"/>
+    <w:lsdException w:name="Grid Table 5 Dark" w:uiPriority="50"/>
+    <w:lsdException w:name="Grid Table 6 Colorful" w:uiPriority="51"/>
+    <w:lsdException w:name="Grid Table 7 Colorful" w:uiPriority="52"/>
+    <w:lsdException w:name="Grid Table 1 Light Accent 1" w:uiPriority="46"/>
+    <w:lsdException w:name="Grid Table 2 Accent 1" w:uiPriority="47"/>
+    <w:lsdException w:name="Grid Table 3 Accent 1" w:uiPriority="48"/>
+    <w:lsdException w:name="Grid Table 4 Accent 1" w:uiPriority="49"/>
+    <w:lsdException w:name="Grid Table 5 Dark Accent 1" w:uiPriority="50"/>
+    <w:lsdException w:name="Grid Table 6 Colorful Accent 1" w:uiPriority="51"/>
+    <w:lsdException w:name="Grid Table 7 Colorful Accent 1" w:uiPriority="52"/>
+    <w:lsdException w:name="Grid Table 1 Light Accent 2" w:uiPriority="46"/>
+    <w:lsdException w:name="Grid Table 2 Accent 2" w:uiPriority="47"/>
+    <w:lsdException w:name="Grid Table 3 Accent 2" w:uiPriority="48"/>
+    <w:lsdException w:name="Grid Table 4 Accent 2" w:uiPriority="49"/>
+    <w:lsdException w:name="Grid Table 5 Dark Accent 2" w:uiPriority="50"/>
+    <w:lsdException w:name="Grid Table 6 Colorful Accent 2" w:uiPriority="51"/>
+    <w:lsdException w:name="Grid Table 7 Colorful Accent 2" w:uiPriority="52"/>
+    <w:lsdException w:name="Grid Table 1 Light Accent 3" w:uiPriority="46"/>
+    <w:lsdException w:name="Grid Table 2 Accent 3" w:uiPriority="47"/>
+    <w:lsdException w:name="Grid Table 3 Accent 3" w:uiPriority="48"/>
+    <w:lsdException w:name="Grid Table 4 Accent 3" w:uiPriority="49"/>
+    <w:lsdException w:name="Grid Table 5 Dark Accent 3" w:uiPriority="50"/>
+    <w:lsdException w:name="Grid Table 6 Colorful Accent 3" w:uiPriority="51"/>
+    <w:lsdException w:name="Grid Table 7 Colorful Accent 3" w:uiPriority="52"/>
+    <w:lsdException w:name="Grid Table 1 Light Accent 4" w:uiPriority="46"/>
+    <w:lsdException w:name="Grid Table 2 Accent 4" w:uiPriority="47"/>
+    <w:lsdException w:name="Grid Table 3 Accent 4" w:uiPriority="48"/>
+    <w:lsdException w:name="Grid Table 4 Accent 4" w:uiPriority="49"/>
+    <w:lsdException w:name="Grid Table 5 Dark Accent 4" w:uiPriority="50"/>
+    <w:lsdException w:name="Grid Table 6 Colorful Accent 4" w:uiPriority="51"/>
+    <w:lsdException w:name="Grid Table 7 Colorful Accent 4" w:uiPriority="52"/>
+    <w:lsdException w:name="Grid Table 1 Light Accent 5" w:uiPriority="46"/>
+    <w:lsdException w:name="Grid Table 2 Accent 5" w:uiPriority="47"/>
+    <w:lsdException w:name="Grid Table 3 Accent 5" w:uiPriority="48"/>
+    <w:lsdException w:name="Grid Table 4 Accent 5" w:uiPriority="49"/>
+    <w:lsdException w:name="Grid Table 5 Dark Accent 5" w:uiPriority="50"/>
+    <w:lsdException w:name="Grid Table 6 Colorful Accent 5" w:uiPriority="51"/>
+    <w:lsdException w:name="Grid Table 7 Colorful Accent 5" w:uiPriority="52"/>
+    <w:lsdException w:name="Grid Table 1 Light Accent 6" w:uiPriority="46"/>
+    <w:lsdException w:name="Grid Table 2 Accent 6" w:uiPriority="47"/>
+    <w:lsdException w:name="Grid Table 3 Accent 6" w:uiPriority="48"/>
+    <w:lsdException w:name="Grid Table 4 Accent 6" w:uiPriority="49"/>
+    <w:lsdException w:name="Grid Table 5 Dark Accent 6" w:uiPriority="50"/>
+    <w:lsdException w:name="Grid Table 6 Colorful Accent 6" w:uiPriority="51"/>
+    <w:lsdException w:name="Grid Table 7 Colorful Accent 6" w:uiPriority="52"/>
+    <w:lsdException w:name="List Table 1 Light" w:uiPriority="46"/>
+    <w:lsdException w:name="List Table 2" w:uiPriority="47"/>
+    <w:lsdException w:name="List Table 3" w:uiPriority="48"/>
+    <w:lsdException w:name="List Table 4" w:uiPriority="49"/>
+    <w:lsdException w:name="List Table 5 Dark" w:uiPriority="50"/>
+    <w:lsdException w:name="List Table 6 Colorful" w:uiPriority="51"/>
+    <w:lsdException w:name="List Table 7 Colorful" w:uiPriority="52"/>
+    <w:lsdException w:name="List Table 1 Light Accent 1" w:uiPriority="46"/>
+    <w:lsdException w:name="List Table 2 Accent 1" w:uiPriority="47"/>
+    <w:lsdException w:name="List Table 3 Accent 1" w:uiPriority="48"/>
+    <w:lsdException w:name="List Table 4 Accent 1" w:uiPriority="49"/>
+    <w:lsdException w:name="List Table 5 Dark Accent 1" w:uiPriority="50"/>
+    <w:lsdException w:name="List Table 6 Colorful Accent 1" w:uiPriority="51"/>
+    <w:lsdException w:name="List Table 7 Colorful Accent 1" w:uiPriority="52"/>
+    <w:lsdException w:name="List Table 1 Light Accent 2" w:uiPriority="46"/>
+    <w:lsdException w:name="List Table 2 Accent 2" w:uiPriority="47"/>
+    <w:lsdException w:name="List Table 3 Accent 2" w:uiPriority="48"/>
+    <w:lsdException w:name="List Table 4 Accent 2" w:uiPriority="49"/>
+    <w:lsdException w:name="List Table 5 Dark Accent 2" w:uiPriority="50"/>
+    <w:lsdException w:name="List Table 6 Colorful Accent 2" w:uiPriority="51"/>
+    <w:lsdException w:name="List Table 7 Colorful Accent 2" w:uiPriority="52"/>
+    <w:lsdException w:name="List Table 1 Light Accent 3" w:uiPriority="46"/>
+    <w:lsdException w:name="List Table 2 Accent 3" w:uiPriority="47"/>
+    <w:lsdException w:name="List Table 3 Accent 3" w:uiPriority="48"/>
+    <w:lsdException w:name="List Table 4 Accent 3" w:uiPriority="49"/>
+    <w:lsdException w:name="List Table 5 Dark Accent 3" w:uiPriority="50"/>
+    <w:lsdException w:name="List Table 6 Colorful Accent 3" w:uiPriority="51"/>
+    <w:lsdException w:name="List Table 7 Colorful Accent 3" w:uiPriority="52"/>
+    <w:lsdException w:name="List Table 1 Light Accent 4" w:uiPriority="46"/>
+    <w:lsdException w:name="List Table 2 Accent 4" w:uiPriority="47"/>
+    <w:lsdException w:name="List Table 3 Accent 4" w:uiPriority="48"/>
+    <w:lsdException w:name="List Table 4 Accent 4" w:uiPriority="49"/>
+    <w:lsdException w:name="List Table 5 Dark Accent 4" w:uiPriority="50"/>
+    <w:lsdException w:name="List Table 6 Colorful Accent 4" w:uiPriority="51"/>
+    <w:lsdException w:name="List Table 7 Colorful Accent 4" w:uiPriority="52"/>
+    <w:lsdException w:name="List Table 1 Light Accent 5" w:uiPriority="46"/>
+    <w:lsdException w:name="List Table 2 Accent 5" w:uiPriority="47"/>
+    <w:lsdException w:name="List Table 3 Accent 5" w:uiPriority="48"/>
+    <w:lsdException w:name="List Table 4 Accent 5" w:uiPriority="49"/>
+    <w:lsdException w:name="List Table 5 Dark Accent 5" w:uiPriority="50"/>
+    <w:lsdException w:name="List Table 6 Colorful Accent 5" w:uiPriority="51"/>
+    <w:lsdException w:name="List Table 7 Colorful Accent 5" w:uiPriority="52"/>
+    <w:lsdException w:name="List Table 1 Light Accent 6" w:uiPriority="46"/>
+    <w:lsdException w:name="List Table 2 Accent 6" w:uiPriority="47"/>
+    <w:lsdException w:name="List Table 3 Accent 6" w:uiPriority="48"/>
+    <w:lsdException w:name="List Table 4 Accent 6" w:uiPriority="49"/>
+    <w:lsdException w:name="List Table 5 Dark Accent 6" w:uiPriority="50"/>
+    <w:lsdException w:name="List Table 6 Colorful Accent 6" w:uiPriority="51"/>
+    <w:lsdException w:name="List Table 7 Colorful Accent 6" w:uiPriority="52"/>
+    <w:lsdException w:name="Mention" w:semiHidden="1" w:unhideWhenUsed="1"/>
+    <w:lsdException w:name="Smart Hyperlink" w:semiHidden="1" w:unhideWhenUsed="1"/>
+    <w:lsdException w:name="Hashtag" w:semiHidden="1" w:unhideWhenUsed="1"/>
+    <w:lsdException w:name="Unresolved Mention" w:semiHidden="1" w:unhideWhenUsed="1"/>
+    <w:lsdException w:name="Smart Link" w:semiHidden="1" w:unhideWhenUsed="1"/>
   </w:latentStyles>
-  <w:style w:type="paragraph" w:default="1" w:styleId="1">
+  <w:style w:type="paragraph" w:default="1" w:styleId="Normal">
     <w:name w:val="Normal"/>
     <w:qFormat/>
-    <w:uiPriority w:val="0"/>
     <w:pPr>
       <w:spacing w:after="160" w:line="259" w:lineRule="auto"/>
     </w:pPr>
     <w:rPr>
-      <w:rFonts w:asciiTheme="minorHAnsi" w:hAnsiTheme="minorHAnsi" w:eastAsiaTheme="minorHAnsi" w:cstheme="minorBidi"/>
       <w:kern w:val="2"/>
       <w:sz w:val="22"/>
       <w:szCs w:val="22"/>
-      <w:lang w:val="pt-BR" w:eastAsia="en-US" w:bidi="ar-SA"/>
+      <w:lang w:eastAsia="en-US"/>
       <w14:ligatures w14:val="standardContextual"/>
     </w:rPr>
   </w:style>
-  <w:style w:type="character" w:default="1" w:styleId="2">
+  <w:style w:type="character" w:default="1" w:styleId="Fontepargpadro">
     <w:name w:val="Default Paragraph Font"/>
+    <w:uiPriority w:val="1"/>
     <w:semiHidden/>
     <w:unhideWhenUsed/>
-    <w:uiPriority w:val="1"/>
   </w:style>
-  <w:style w:type="table" w:default="1" w:styleId="3">
+  <w:style w:type="table" w:default="1" w:styleId="Tabelanormal">
     <w:name w:val="Normal Table"/>
+    <w:uiPriority w:val="99"/>
     <w:semiHidden/>
     <w:unhideWhenUsed/>
-    <w:uiPriority w:val="99"/>
     <w:tblPr>
+      <w:tblInd w:w="0" w:type="dxa"/>
       <w:tblCellMar>
         <w:top w:w="0" w:type="dxa"/>
         <w:left w:w="108" w:type="dxa"/>
@@ -1524,11 +1625,17 @@
       </w:tblCellMar>
     </w:tblPr>
   </w:style>
-  <w:style w:type="paragraph" w:styleId="4">
+  <w:style w:type="numbering" w:default="1" w:styleId="Semlista">
+    <w:name w:val="No List"/>
+    <w:uiPriority w:val="99"/>
+    <w:semiHidden/>
+    <w:unhideWhenUsed/>
+  </w:style>
+  <w:style w:type="paragraph" w:styleId="PargrafodaLista">
     <w:name w:val="List Paragraph"/>
-    <w:basedOn w:val="1"/>
+    <w:basedOn w:val="Normal"/>
+    <w:uiPriority w:val="34"/>
     <w:qFormat/>
-    <w:uiPriority w:val="34"/>
     <w:pPr>
       <w:ind w:left="720"/>
       <w:contextualSpacing/>
@@ -1789,5 +1896,6 @@
     </a:fmtScheme>
   </a:themeElements>
   <a:objectDefaults/>
+  <a:extraClrSchemeLst/>
 </a:theme>
 </file>
</xml_diff>